<commit_message>
Completed my_air_cargo_problems.py and my_planning_graph.py
</commit_message>
<xml_diff>
--- a/Cargo_Route_Planning/heuristic_analysis.docx
+++ b/Cargo_Route_Planning/heuristic_analysis.docx
@@ -37,27 +37,19 @@
         <w:rPr>
           <w:b/>
         </w:rPr>
-        <w:t>Part 1 - Planning problems</w:t>
-      </w:r>
-    </w:p>
-    <w:p>
-      <w:pPr>
+        <w:t>Air Cargo Problem 1</w:t>
+      </w:r>
+      <w:r>
         <w:rPr>
           <w:b/>
         </w:rPr>
-      </w:pPr>
+        <w:t xml:space="preserve"> - </w:t>
+      </w:r>
     </w:p>
     <w:p>
       <w:pPr>
         <w:pStyle w:val="ListParagraph"/>
-        <w:numPr>
-          <w:ilvl w:val="0"/>
-          <w:numId w:val="1"/>
-        </w:numPr>
-      </w:pPr>
-      <w:r>
-        <w:t>Air Cargo Problem 1:</w:t>
-      </w:r>
+      </w:pPr>
     </w:p>
     <w:tbl>
       <w:tblPr>
@@ -259,7 +251,7 @@
                 <w:sz w:val="22"/>
                 <w:szCs w:val="22"/>
               </w:rPr>
-              <w:t>0.029</w:t>
+              <w:t>0.0307</w:t>
             </w:r>
           </w:p>
         </w:tc>
@@ -357,7 +349,14 @@
                 <w:sz w:val="22"/>
                 <w:szCs w:val="22"/>
               </w:rPr>
-              <w:t>0.824</w:t>
+              <w:t>0.8</w:t>
+            </w:r>
+            <w:r>
+              <w:rPr>
+                <w:sz w:val="22"/>
+                <w:szCs w:val="22"/>
+              </w:rPr>
+              <w:t>700</w:t>
             </w:r>
           </w:p>
         </w:tc>
@@ -456,7 +455,14 @@
                 <w:sz w:val="22"/>
                 <w:szCs w:val="22"/>
               </w:rPr>
-              <w:t>0.012</w:t>
+              <w:t>0.01</w:t>
+            </w:r>
+            <w:r>
+              <w:rPr>
+                <w:sz w:val="22"/>
+                <w:szCs w:val="22"/>
+              </w:rPr>
+              <w:t>33</w:t>
             </w:r>
           </w:p>
         </w:tc>
@@ -555,6 +561,13 @@
                 <w:szCs w:val="22"/>
               </w:rPr>
               <w:t>0.081</w:t>
+            </w:r>
+            <w:r>
+              <w:rPr>
+                <w:sz w:val="22"/>
+                <w:szCs w:val="22"/>
+              </w:rPr>
+              <w:t>8</w:t>
             </w:r>
           </w:p>
         </w:tc>
@@ -653,7 +666,14 @@
                 <w:sz w:val="22"/>
                 <w:szCs w:val="22"/>
               </w:rPr>
-              <w:t>0.032</w:t>
+              <w:t>0.03</w:t>
+            </w:r>
+            <w:r>
+              <w:rPr>
+                <w:sz w:val="22"/>
+                <w:szCs w:val="22"/>
+              </w:rPr>
+              <w:t>57</w:t>
             </w:r>
           </w:p>
         </w:tc>
@@ -767,7 +787,7 @@
                 <w:sz w:val="22"/>
                 <w:szCs w:val="22"/>
               </w:rPr>
-              <w:t>2.452</w:t>
+              <w:t>2.6739</w:t>
             </w:r>
           </w:p>
         </w:tc>
@@ -884,13 +904,391 @@
               </w:rPr>
               <w:t>0.004</w:t>
             </w:r>
+            <w:r>
+              <w:rPr>
+                <w:sz w:val="22"/>
+                <w:szCs w:val="22"/>
+              </w:rPr>
+              <w:t>8</w:t>
+            </w:r>
+          </w:p>
+        </w:tc>
+      </w:tr>
+      <w:tr>
+        <w:trPr>
+          <w:trHeight w:val="272"/>
+        </w:trPr>
+        <w:tc>
+          <w:tcPr>
+            <w:cnfStyle w:val="001000000000" w:firstRow="0" w:lastRow="0" w:firstColumn="1" w:lastColumn="0" w:oddVBand="0" w:evenVBand="0" w:oddHBand="0" w:evenHBand="0" w:firstRowFirstColumn="0" w:firstRowLastColumn="0" w:lastRowFirstColumn="0" w:lastRowLastColumn="0"/>
+            <w:tcW w:w="4050" w:type="dxa"/>
+          </w:tcPr>
+          <w:p>
+            <w:pPr>
+              <w:rPr>
+                <w:sz w:val="22"/>
+                <w:szCs w:val="22"/>
+              </w:rPr>
+            </w:pPr>
+            <w:r>
+              <w:rPr>
+                <w:caps w:val="0"/>
+                <w:sz w:val="22"/>
+                <w:szCs w:val="22"/>
+              </w:rPr>
+              <w:t xml:space="preserve">A* </w:t>
+            </w:r>
+            <w:r>
+              <w:rPr>
+                <w:caps w:val="0"/>
+                <w:sz w:val="22"/>
+                <w:szCs w:val="22"/>
+              </w:rPr>
+              <w:t xml:space="preserve">Search </w:t>
+            </w:r>
+            <w:r>
+              <w:rPr>
+                <w:caps w:val="0"/>
+                <w:sz w:val="22"/>
+                <w:szCs w:val="22"/>
+              </w:rPr>
+              <w:t>w</w:t>
+            </w:r>
+            <w:r>
+              <w:rPr>
+                <w:caps w:val="0"/>
+                <w:sz w:val="22"/>
+                <w:szCs w:val="22"/>
+              </w:rPr>
+              <w:t>ith H_1</w:t>
+            </w:r>
+          </w:p>
+        </w:tc>
+        <w:tc>
+          <w:tcPr>
+            <w:tcW w:w="1770" w:type="dxa"/>
+          </w:tcPr>
+          <w:p>
+            <w:pPr>
+              <w:cnfStyle w:val="000000000000" w:firstRow="0" w:lastRow="0" w:firstColumn="0" w:lastColumn="0" w:oddVBand="0" w:evenVBand="0" w:oddHBand="0" w:evenHBand="0" w:firstRowFirstColumn="0" w:firstRowLastColumn="0" w:lastRowFirstColumn="0" w:lastRowLastColumn="0"/>
+              <w:rPr>
+                <w:sz w:val="22"/>
+                <w:szCs w:val="22"/>
+              </w:rPr>
+            </w:pPr>
+            <w:r>
+              <w:rPr>
+                <w:sz w:val="22"/>
+                <w:szCs w:val="22"/>
+              </w:rPr>
+              <w:t>55</w:t>
+            </w:r>
+          </w:p>
+        </w:tc>
+        <w:tc>
+          <w:tcPr>
+            <w:tcW w:w="1770" w:type="dxa"/>
+          </w:tcPr>
+          <w:p>
+            <w:pPr>
+              <w:cnfStyle w:val="000000000000" w:firstRow="0" w:lastRow="0" w:firstColumn="0" w:lastColumn="0" w:oddVBand="0" w:evenVBand="0" w:oddHBand="0" w:evenHBand="0" w:firstRowFirstColumn="0" w:firstRowLastColumn="0" w:lastRowFirstColumn="0" w:lastRowLastColumn="0"/>
+              <w:rPr>
+                <w:sz w:val="22"/>
+                <w:szCs w:val="22"/>
+              </w:rPr>
+            </w:pPr>
+            <w:r>
+              <w:rPr>
+                <w:sz w:val="22"/>
+                <w:szCs w:val="22"/>
+              </w:rPr>
+              <w:t>57</w:t>
+            </w:r>
+          </w:p>
+        </w:tc>
+        <w:tc>
+          <w:tcPr>
+            <w:tcW w:w="1770" w:type="dxa"/>
+          </w:tcPr>
+          <w:p>
+            <w:pPr>
+              <w:cnfStyle w:val="000000000000" w:firstRow="0" w:lastRow="0" w:firstColumn="0" w:lastColumn="0" w:oddVBand="0" w:evenVBand="0" w:oddHBand="0" w:evenHBand="0" w:firstRowFirstColumn="0" w:firstRowLastColumn="0" w:lastRowFirstColumn="0" w:lastRowLastColumn="0"/>
+              <w:rPr>
+                <w:sz w:val="22"/>
+                <w:szCs w:val="22"/>
+              </w:rPr>
+            </w:pPr>
+            <w:r>
+              <w:rPr>
+                <w:sz w:val="22"/>
+                <w:szCs w:val="22"/>
+              </w:rPr>
+              <w:t>0.0367</w:t>
+            </w:r>
+          </w:p>
+        </w:tc>
+      </w:tr>
+      <w:tr>
+        <w:trPr>
+          <w:cnfStyle w:val="000000100000" w:firstRow="0" w:lastRow="0" w:firstColumn="0" w:lastColumn="0" w:oddVBand="0" w:evenVBand="0" w:oddHBand="1" w:evenHBand="0" w:firstRowFirstColumn="0" w:firstRowLastColumn="0" w:lastRowFirstColumn="0" w:lastRowLastColumn="0"/>
+          <w:trHeight w:val="272"/>
+        </w:trPr>
+        <w:tc>
+          <w:tcPr>
+            <w:cnfStyle w:val="001000000000" w:firstRow="0" w:lastRow="0" w:firstColumn="1" w:lastColumn="0" w:oddVBand="0" w:evenVBand="0" w:oddHBand="0" w:evenHBand="0" w:firstRowFirstColumn="0" w:firstRowLastColumn="0" w:lastRowFirstColumn="0" w:lastRowLastColumn="0"/>
+            <w:tcW w:w="4050" w:type="dxa"/>
+          </w:tcPr>
+          <w:p>
+            <w:pPr>
+              <w:rPr>
+                <w:sz w:val="22"/>
+                <w:szCs w:val="22"/>
+              </w:rPr>
+            </w:pPr>
+            <w:r>
+              <w:rPr>
+                <w:caps w:val="0"/>
+                <w:sz w:val="22"/>
+                <w:szCs w:val="22"/>
+              </w:rPr>
+              <w:t xml:space="preserve">A* </w:t>
+            </w:r>
+            <w:r>
+              <w:rPr>
+                <w:caps w:val="0"/>
+                <w:sz w:val="22"/>
+                <w:szCs w:val="22"/>
+              </w:rPr>
+              <w:t xml:space="preserve">Search </w:t>
+            </w:r>
+            <w:r>
+              <w:rPr>
+                <w:caps w:val="0"/>
+                <w:sz w:val="22"/>
+                <w:szCs w:val="22"/>
+              </w:rPr>
+              <w:t>w</w:t>
+            </w:r>
+            <w:r>
+              <w:rPr>
+                <w:caps w:val="0"/>
+                <w:sz w:val="22"/>
+                <w:szCs w:val="22"/>
+              </w:rPr>
+              <w:t xml:space="preserve">ith </w:t>
+            </w:r>
+            <w:proofErr w:type="spellStart"/>
+            <w:r>
+              <w:rPr>
+                <w:caps w:val="0"/>
+                <w:sz w:val="22"/>
+                <w:szCs w:val="22"/>
+              </w:rPr>
+              <w:t>H_Ignore_Preconditions</w:t>
+            </w:r>
+            <w:proofErr w:type="spellEnd"/>
+          </w:p>
+        </w:tc>
+        <w:tc>
+          <w:tcPr>
+            <w:tcW w:w="1770" w:type="dxa"/>
+          </w:tcPr>
+          <w:p>
+            <w:pPr>
+              <w:cnfStyle w:val="000000100000" w:firstRow="0" w:lastRow="0" w:firstColumn="0" w:lastColumn="0" w:oddVBand="0" w:evenVBand="0" w:oddHBand="1" w:evenHBand="0" w:firstRowFirstColumn="0" w:firstRowLastColumn="0" w:lastRowFirstColumn="0" w:lastRowLastColumn="0"/>
+              <w:rPr>
+                <w:sz w:val="22"/>
+                <w:szCs w:val="22"/>
+              </w:rPr>
+            </w:pPr>
+            <w:r>
+              <w:rPr>
+                <w:sz w:val="22"/>
+                <w:szCs w:val="22"/>
+              </w:rPr>
+              <w:t>41</w:t>
+            </w:r>
+          </w:p>
+        </w:tc>
+        <w:tc>
+          <w:tcPr>
+            <w:tcW w:w="1770" w:type="dxa"/>
+          </w:tcPr>
+          <w:p>
+            <w:pPr>
+              <w:cnfStyle w:val="000000100000" w:firstRow="0" w:lastRow="0" w:firstColumn="0" w:lastColumn="0" w:oddVBand="0" w:evenVBand="0" w:oddHBand="1" w:evenHBand="0" w:firstRowFirstColumn="0" w:firstRowLastColumn="0" w:lastRowFirstColumn="0" w:lastRowLastColumn="0"/>
+              <w:rPr>
+                <w:sz w:val="22"/>
+                <w:szCs w:val="22"/>
+              </w:rPr>
+            </w:pPr>
+            <w:r>
+              <w:rPr>
+                <w:sz w:val="22"/>
+                <w:szCs w:val="22"/>
+              </w:rPr>
+              <w:t>43</w:t>
+            </w:r>
+          </w:p>
+        </w:tc>
+        <w:tc>
+          <w:tcPr>
+            <w:tcW w:w="1770" w:type="dxa"/>
+          </w:tcPr>
+          <w:p>
+            <w:pPr>
+              <w:cnfStyle w:val="000000100000" w:firstRow="0" w:lastRow="0" w:firstColumn="0" w:lastColumn="0" w:oddVBand="0" w:evenVBand="0" w:oddHBand="1" w:evenHBand="0" w:firstRowFirstColumn="0" w:firstRowLastColumn="0" w:lastRowFirstColumn="0" w:lastRowLastColumn="0"/>
+              <w:rPr>
+                <w:sz w:val="22"/>
+                <w:szCs w:val="22"/>
+              </w:rPr>
+            </w:pPr>
+            <w:r>
+              <w:rPr>
+                <w:sz w:val="22"/>
+                <w:szCs w:val="22"/>
+              </w:rPr>
+              <w:t>0.0420</w:t>
+            </w:r>
+          </w:p>
+        </w:tc>
+      </w:tr>
+      <w:tr>
+        <w:trPr>
+          <w:trHeight w:val="272"/>
+        </w:trPr>
+        <w:tc>
+          <w:tcPr>
+            <w:cnfStyle w:val="001000000000" w:firstRow="0" w:lastRow="0" w:firstColumn="1" w:lastColumn="0" w:oddVBand="0" w:evenVBand="0" w:oddHBand="0" w:evenHBand="0" w:firstRowFirstColumn="0" w:firstRowLastColumn="0" w:lastRowFirstColumn="0" w:lastRowLastColumn="0"/>
+            <w:tcW w:w="4050" w:type="dxa"/>
+          </w:tcPr>
+          <w:p>
+            <w:pPr>
+              <w:rPr>
+                <w:caps w:val="0"/>
+                <w:sz w:val="22"/>
+                <w:szCs w:val="22"/>
+              </w:rPr>
+            </w:pPr>
+            <w:r>
+              <w:rPr>
+                <w:caps w:val="0"/>
+                <w:sz w:val="22"/>
+                <w:szCs w:val="22"/>
+              </w:rPr>
+              <w:t xml:space="preserve">A* </w:t>
+            </w:r>
+            <w:r>
+              <w:rPr>
+                <w:caps w:val="0"/>
+                <w:sz w:val="22"/>
+                <w:szCs w:val="22"/>
+              </w:rPr>
+              <w:t xml:space="preserve">Search </w:t>
+            </w:r>
+            <w:r>
+              <w:rPr>
+                <w:caps w:val="0"/>
+                <w:sz w:val="22"/>
+                <w:szCs w:val="22"/>
+              </w:rPr>
+              <w:t>w</w:t>
+            </w:r>
+            <w:r>
+              <w:rPr>
+                <w:caps w:val="0"/>
+                <w:sz w:val="22"/>
+                <w:szCs w:val="22"/>
+              </w:rPr>
+              <w:t>ith</w:t>
+            </w:r>
+            <w:r>
+              <w:rPr>
+                <w:caps w:val="0"/>
+                <w:sz w:val="22"/>
+                <w:szCs w:val="22"/>
+              </w:rPr>
+              <w:t xml:space="preserve"> </w:t>
+            </w:r>
+            <w:proofErr w:type="spellStart"/>
+            <w:r>
+              <w:rPr>
+                <w:caps w:val="0"/>
+                <w:sz w:val="22"/>
+                <w:szCs w:val="22"/>
+              </w:rPr>
+              <w:t>H_PG_Levelsum</w:t>
+            </w:r>
+            <w:proofErr w:type="spellEnd"/>
+          </w:p>
+        </w:tc>
+        <w:tc>
+          <w:tcPr>
+            <w:tcW w:w="1770" w:type="dxa"/>
+          </w:tcPr>
+          <w:p>
+            <w:pPr>
+              <w:cnfStyle w:val="000000000000" w:firstRow="0" w:lastRow="0" w:firstColumn="0" w:lastColumn="0" w:oddVBand="0" w:evenVBand="0" w:oddHBand="0" w:evenHBand="0" w:firstRowFirstColumn="0" w:firstRowLastColumn="0" w:lastRowFirstColumn="0" w:lastRowLastColumn="0"/>
+              <w:rPr>
+                <w:sz w:val="22"/>
+                <w:szCs w:val="22"/>
+              </w:rPr>
+            </w:pPr>
+            <w:r>
+              <w:rPr>
+                <w:sz w:val="22"/>
+                <w:szCs w:val="22"/>
+              </w:rPr>
+              <w:t>11</w:t>
+            </w:r>
+          </w:p>
+        </w:tc>
+        <w:tc>
+          <w:tcPr>
+            <w:tcW w:w="1770" w:type="dxa"/>
+          </w:tcPr>
+          <w:p>
+            <w:pPr>
+              <w:cnfStyle w:val="000000000000" w:firstRow="0" w:lastRow="0" w:firstColumn="0" w:lastColumn="0" w:oddVBand="0" w:evenVBand="0" w:oddHBand="0" w:evenHBand="0" w:firstRowFirstColumn="0" w:firstRowLastColumn="0" w:lastRowFirstColumn="0" w:lastRowLastColumn="0"/>
+              <w:rPr>
+                <w:sz w:val="22"/>
+                <w:szCs w:val="22"/>
+              </w:rPr>
+            </w:pPr>
+            <w:r>
+              <w:rPr>
+                <w:sz w:val="22"/>
+                <w:szCs w:val="22"/>
+              </w:rPr>
+              <w:t>13</w:t>
+            </w:r>
+          </w:p>
+        </w:tc>
+        <w:tc>
+          <w:tcPr>
+            <w:tcW w:w="1770" w:type="dxa"/>
+          </w:tcPr>
+          <w:p>
+            <w:pPr>
+              <w:cnfStyle w:val="000000000000" w:firstRow="0" w:lastRow="0" w:firstColumn="0" w:lastColumn="0" w:oddVBand="0" w:evenVBand="0" w:oddHBand="0" w:evenHBand="0" w:firstRowFirstColumn="0" w:firstRowLastColumn="0" w:lastRowFirstColumn="0" w:lastRowLastColumn="0"/>
+              <w:rPr>
+                <w:sz w:val="22"/>
+                <w:szCs w:val="22"/>
+              </w:rPr>
+            </w:pPr>
+            <w:r>
+              <w:rPr>
+                <w:sz w:val="22"/>
+                <w:szCs w:val="22"/>
+              </w:rPr>
+              <w:t>2.3389</w:t>
+            </w:r>
           </w:p>
         </w:tc>
       </w:tr>
     </w:tbl>
     <w:p>
       <w:pPr>
-        <w:ind w:left="360"/>
         <w:rPr>
           <w:sz w:val="22"/>
           <w:szCs w:val="22"/>
@@ -902,18 +1300,343 @@
         <w:pStyle w:val="ListParagraph"/>
         <w:numPr>
           <w:ilvl w:val="0"/>
-          <w:numId w:val="1"/>
+          <w:numId w:val="3"/>
         </w:numPr>
-      </w:pPr>
-      <w:r>
-        <w:t xml:space="preserve">Air Cargo Problem </w:t>
-      </w:r>
-      <w:r>
-        <w:t>2</w:t>
-      </w:r>
-      <w:r>
+        <w:rPr>
+          <w:sz w:val="22"/>
+          <w:szCs w:val="22"/>
+        </w:rPr>
+      </w:pPr>
+      <w:r>
+        <w:rPr>
+          <w:sz w:val="22"/>
+          <w:szCs w:val="22"/>
+        </w:rPr>
+        <w:t>Optimal plan</w:t>
+      </w:r>
+      <w:r>
+        <w:rPr>
+          <w:sz w:val="22"/>
+          <w:szCs w:val="22"/>
+        </w:rPr>
         <w:t>:</w:t>
       </w:r>
+      <w:r>
+        <w:rPr>
+          <w:sz w:val="22"/>
+          <w:szCs w:val="22"/>
+        </w:rPr>
+        <w:t xml:space="preserve"> </w:t>
+      </w:r>
+    </w:p>
+    <w:p>
+      <w:pPr>
+        <w:pStyle w:val="ListParagraph"/>
+        <w:rPr>
+          <w:sz w:val="22"/>
+          <w:szCs w:val="22"/>
+        </w:rPr>
+      </w:pPr>
+      <w:proofErr w:type="gramStart"/>
+      <w:r>
+        <w:rPr>
+          <w:sz w:val="22"/>
+          <w:szCs w:val="22"/>
+        </w:rPr>
+        <w:t>Load(</w:t>
+      </w:r>
+      <w:proofErr w:type="gramEnd"/>
+      <w:r>
+        <w:rPr>
+          <w:sz w:val="22"/>
+          <w:szCs w:val="22"/>
+        </w:rPr>
+        <w:t>C1, P1, SFO)</w:t>
+      </w:r>
+    </w:p>
+    <w:p>
+      <w:pPr>
+        <w:pStyle w:val="ListParagraph"/>
+        <w:rPr>
+          <w:sz w:val="22"/>
+          <w:szCs w:val="22"/>
+        </w:rPr>
+      </w:pPr>
+      <w:proofErr w:type="gramStart"/>
+      <w:r>
+        <w:rPr>
+          <w:sz w:val="22"/>
+          <w:szCs w:val="22"/>
+        </w:rPr>
+        <w:t>Load(</w:t>
+      </w:r>
+      <w:proofErr w:type="gramEnd"/>
+      <w:r>
+        <w:rPr>
+          <w:sz w:val="22"/>
+          <w:szCs w:val="22"/>
+        </w:rPr>
+        <w:t>C2, P2, JFK)</w:t>
+      </w:r>
+    </w:p>
+    <w:p>
+      <w:pPr>
+        <w:pStyle w:val="ListParagraph"/>
+        <w:rPr>
+          <w:sz w:val="22"/>
+          <w:szCs w:val="22"/>
+        </w:rPr>
+      </w:pPr>
+      <w:proofErr w:type="gramStart"/>
+      <w:r>
+        <w:rPr>
+          <w:sz w:val="22"/>
+          <w:szCs w:val="22"/>
+        </w:rPr>
+        <w:t>Fly(</w:t>
+      </w:r>
+      <w:proofErr w:type="gramEnd"/>
+      <w:r>
+        <w:rPr>
+          <w:sz w:val="22"/>
+          <w:szCs w:val="22"/>
+        </w:rPr>
+        <w:t>P1, SFO, JFK)</w:t>
+      </w:r>
+    </w:p>
+    <w:p>
+      <w:pPr>
+        <w:pStyle w:val="ListParagraph"/>
+        <w:rPr>
+          <w:sz w:val="22"/>
+          <w:szCs w:val="22"/>
+        </w:rPr>
+      </w:pPr>
+      <w:proofErr w:type="gramStart"/>
+      <w:r>
+        <w:rPr>
+          <w:sz w:val="22"/>
+          <w:szCs w:val="22"/>
+        </w:rPr>
+        <w:t>Fly(</w:t>
+      </w:r>
+      <w:proofErr w:type="gramEnd"/>
+      <w:r>
+        <w:rPr>
+          <w:sz w:val="22"/>
+          <w:szCs w:val="22"/>
+        </w:rPr>
+        <w:t>P2, JFK, SFO)</w:t>
+      </w:r>
+    </w:p>
+    <w:p>
+      <w:pPr>
+        <w:pStyle w:val="ListParagraph"/>
+        <w:rPr>
+          <w:sz w:val="22"/>
+          <w:szCs w:val="22"/>
+        </w:rPr>
+      </w:pPr>
+      <w:proofErr w:type="gramStart"/>
+      <w:r>
+        <w:rPr>
+          <w:sz w:val="22"/>
+          <w:szCs w:val="22"/>
+        </w:rPr>
+        <w:t>Unload(</w:t>
+      </w:r>
+      <w:proofErr w:type="gramEnd"/>
+      <w:r>
+        <w:rPr>
+          <w:sz w:val="22"/>
+          <w:szCs w:val="22"/>
+        </w:rPr>
+        <w:t>C1, P1, JFK)</w:t>
+      </w:r>
+    </w:p>
+    <w:p>
+      <w:pPr>
+        <w:pStyle w:val="ListParagraph"/>
+        <w:rPr>
+          <w:sz w:val="22"/>
+          <w:szCs w:val="22"/>
+        </w:rPr>
+      </w:pPr>
+      <w:proofErr w:type="gramStart"/>
+      <w:r>
+        <w:rPr>
+          <w:sz w:val="22"/>
+          <w:szCs w:val="22"/>
+        </w:rPr>
+        <w:t>Unload(</w:t>
+      </w:r>
+      <w:proofErr w:type="gramEnd"/>
+      <w:r>
+        <w:rPr>
+          <w:sz w:val="22"/>
+          <w:szCs w:val="22"/>
+        </w:rPr>
+        <w:t>C2, P2, SFO)</w:t>
+      </w:r>
+    </w:p>
+    <w:p>
+      <w:pPr>
+        <w:pStyle w:val="ListParagraph"/>
+        <w:rPr>
+          <w:sz w:val="22"/>
+          <w:szCs w:val="22"/>
+        </w:rPr>
+      </w:pPr>
+    </w:p>
+    <w:p>
+      <w:pPr>
+        <w:pStyle w:val="ListParagraph"/>
+        <w:numPr>
+          <w:ilvl w:val="0"/>
+          <w:numId w:val="3"/>
+        </w:numPr>
+        <w:rPr>
+          <w:sz w:val="22"/>
+          <w:szCs w:val="22"/>
+        </w:rPr>
+      </w:pPr>
+      <w:r>
+        <w:rPr>
+          <w:sz w:val="22"/>
+          <w:szCs w:val="22"/>
+        </w:rPr>
+        <w:t>Compare and contrast non-heuristic search result metrics</w:t>
+      </w:r>
+      <w:r>
+        <w:rPr>
+          <w:sz w:val="22"/>
+          <w:szCs w:val="22"/>
+        </w:rPr>
+        <w:t>:</w:t>
+      </w:r>
+      <w:r>
+        <w:rPr>
+          <w:sz w:val="22"/>
+          <w:szCs w:val="22"/>
+        </w:rPr>
+        <w:t xml:space="preserve"> </w:t>
+      </w:r>
+    </w:p>
+    <w:p>
+      <w:pPr>
+        <w:pStyle w:val="ListParagraph"/>
+        <w:rPr>
+          <w:sz w:val="22"/>
+          <w:szCs w:val="22"/>
+        </w:rPr>
+      </w:pPr>
+    </w:p>
+    <w:p>
+      <w:pPr>
+        <w:rPr>
+          <w:sz w:val="22"/>
+          <w:szCs w:val="22"/>
+        </w:rPr>
+      </w:pPr>
+    </w:p>
+    <w:p>
+      <w:pPr>
+        <w:pStyle w:val="ListParagraph"/>
+        <w:numPr>
+          <w:ilvl w:val="0"/>
+          <w:numId w:val="3"/>
+        </w:numPr>
+        <w:rPr>
+          <w:sz w:val="22"/>
+          <w:szCs w:val="22"/>
+        </w:rPr>
+      </w:pPr>
+      <w:r>
+        <w:rPr>
+          <w:sz w:val="22"/>
+          <w:szCs w:val="22"/>
+        </w:rPr>
+        <w:t>Compare and contrast heuristic search result metrics using A* with the "ignore preconditions" and "level-sum" heuristics</w:t>
+      </w:r>
+      <w:r>
+        <w:rPr>
+          <w:sz w:val="22"/>
+          <w:szCs w:val="22"/>
+        </w:rPr>
+        <w:t>:</w:t>
+      </w:r>
+    </w:p>
+    <w:p>
+      <w:pPr>
+        <w:pStyle w:val="ListParagraph"/>
+        <w:rPr>
+          <w:sz w:val="22"/>
+          <w:szCs w:val="22"/>
+        </w:rPr>
+      </w:pPr>
+    </w:p>
+    <w:p>
+      <w:pPr>
+        <w:rPr>
+          <w:sz w:val="22"/>
+          <w:szCs w:val="22"/>
+        </w:rPr>
+      </w:pPr>
+    </w:p>
+    <w:p>
+      <w:pPr>
+        <w:pStyle w:val="ListParagraph"/>
+        <w:numPr>
+          <w:ilvl w:val="0"/>
+          <w:numId w:val="3"/>
+        </w:numPr>
+        <w:rPr>
+          <w:sz w:val="22"/>
+          <w:szCs w:val="22"/>
+        </w:rPr>
+      </w:pPr>
+      <w:r>
+        <w:rPr>
+          <w:sz w:val="22"/>
+          <w:szCs w:val="22"/>
+        </w:rPr>
+        <w:t>What was the best heuristic used in these problems?  Was it better than non-heuristic search planning methods for all problems?  Why or why not?</w:t>
+      </w:r>
+    </w:p>
+    <w:p>
+      <w:pPr>
+        <w:pStyle w:val="ListParagraph"/>
+        <w:rPr>
+          <w:sz w:val="22"/>
+          <w:szCs w:val="22"/>
+        </w:rPr>
+      </w:pPr>
+    </w:p>
+    <w:p/>
+    <w:p/>
+    <w:p>
+      <w:pPr>
+        <w:rPr>
+          <w:b/>
+        </w:rPr>
+      </w:pPr>
+      <w:r>
+        <w:rPr>
+          <w:b/>
+        </w:rPr>
+        <w:t>Air Cargo Problem 2</w:t>
+      </w:r>
+      <w:r>
+        <w:rPr>
+          <w:b/>
+        </w:rPr>
+        <w:t xml:space="preserve"> - </w:t>
+      </w:r>
+    </w:p>
+    <w:p>
+      <w:pPr>
+        <w:pStyle w:val="ListParagraph"/>
+      </w:pPr>
     </w:p>
     <w:tbl>
       <w:tblPr>
@@ -1115,7 +1838,7 @@
                 <w:sz w:val="22"/>
                 <w:szCs w:val="22"/>
               </w:rPr>
-              <w:t>11.791</w:t>
+              <w:t>12.7710</w:t>
             </w:r>
           </w:p>
         </w:tc>
@@ -1213,7 +1936,14 @@
                 <w:sz w:val="22"/>
                 <w:szCs w:val="22"/>
               </w:rPr>
-              <w:t>3.033</w:t>
+              <w:t>3.</w:t>
+            </w:r>
+            <w:r>
+              <w:rPr>
+                <w:sz w:val="22"/>
+                <w:szCs w:val="22"/>
+              </w:rPr>
+              <w:t>2286</w:t>
             </w:r>
           </w:p>
         </w:tc>
@@ -1410,7 +2140,7 @@
                 <w:sz w:val="22"/>
                 <w:szCs w:val="22"/>
               </w:rPr>
-              <w:t>38.368</w:t>
+              <w:t>41.6690</w:t>
             </w:r>
           </w:p>
         </w:tc>
@@ -1504,7 +2234,7 @@
                 <w:sz w:val="22"/>
                 <w:szCs w:val="22"/>
               </w:rPr>
-              <w:t>8982</w:t>
+              <w:t>1000</w:t>
             </w:r>
           </w:p>
         </w:tc>
@@ -1525,7 +2255,387 @@
                 <w:sz w:val="22"/>
                 <w:szCs w:val="22"/>
               </w:rPr>
-              <w:t>6.213</w:t>
+              <w:t>6.</w:t>
+            </w:r>
+            <w:r>
+              <w:rPr>
+                <w:sz w:val="22"/>
+                <w:szCs w:val="22"/>
+              </w:rPr>
+              <w:t>7765</w:t>
+            </w:r>
+          </w:p>
+        </w:tc>
+      </w:tr>
+      <w:tr>
+        <w:trPr>
+          <w:trHeight w:val="272"/>
+        </w:trPr>
+        <w:tc>
+          <w:tcPr>
+            <w:cnfStyle w:val="001000000000" w:firstRow="0" w:lastRow="0" w:firstColumn="1" w:lastColumn="0" w:oddVBand="0" w:evenVBand="0" w:oddHBand="0" w:evenHBand="0" w:firstRowFirstColumn="0" w:firstRowLastColumn="0" w:lastRowFirstColumn="0" w:lastRowLastColumn="0"/>
+            <w:tcW w:w="4050" w:type="dxa"/>
+          </w:tcPr>
+          <w:p>
+            <w:pPr>
+              <w:rPr>
+                <w:sz w:val="22"/>
+                <w:szCs w:val="22"/>
+              </w:rPr>
+            </w:pPr>
+            <w:r>
+              <w:rPr>
+                <w:caps w:val="0"/>
+                <w:sz w:val="22"/>
+                <w:szCs w:val="22"/>
+              </w:rPr>
+              <w:t xml:space="preserve">A* </w:t>
+            </w:r>
+            <w:r>
+              <w:rPr>
+                <w:caps w:val="0"/>
+                <w:sz w:val="22"/>
+                <w:szCs w:val="22"/>
+              </w:rPr>
+              <w:t xml:space="preserve">Search </w:t>
+            </w:r>
+            <w:r>
+              <w:rPr>
+                <w:caps w:val="0"/>
+                <w:sz w:val="22"/>
+                <w:szCs w:val="22"/>
+              </w:rPr>
+              <w:t>w</w:t>
+            </w:r>
+            <w:r>
+              <w:rPr>
+                <w:caps w:val="0"/>
+                <w:sz w:val="22"/>
+                <w:szCs w:val="22"/>
+              </w:rPr>
+              <w:t>ith H_1</w:t>
+            </w:r>
+          </w:p>
+        </w:tc>
+        <w:tc>
+          <w:tcPr>
+            <w:tcW w:w="1770" w:type="dxa"/>
+          </w:tcPr>
+          <w:p>
+            <w:pPr>
+              <w:cnfStyle w:val="000000000000" w:firstRow="0" w:lastRow="0" w:firstColumn="0" w:lastColumn="0" w:oddVBand="0" w:evenVBand="0" w:oddHBand="0" w:evenHBand="0" w:firstRowFirstColumn="0" w:firstRowLastColumn="0" w:lastRowFirstColumn="0" w:lastRowLastColumn="0"/>
+              <w:rPr>
+                <w:sz w:val="22"/>
+                <w:szCs w:val="22"/>
+              </w:rPr>
+            </w:pPr>
+            <w:r>
+              <w:rPr>
+                <w:sz w:val="22"/>
+                <w:szCs w:val="22"/>
+              </w:rPr>
+              <w:t>4853</w:t>
+            </w:r>
+          </w:p>
+        </w:tc>
+        <w:tc>
+          <w:tcPr>
+            <w:tcW w:w="1770" w:type="dxa"/>
+          </w:tcPr>
+          <w:p>
+            <w:pPr>
+              <w:cnfStyle w:val="000000000000" w:firstRow="0" w:lastRow="0" w:firstColumn="0" w:lastColumn="0" w:oddVBand="0" w:evenVBand="0" w:oddHBand="0" w:evenHBand="0" w:firstRowFirstColumn="0" w:firstRowLastColumn="0" w:lastRowFirstColumn="0" w:lastRowLastColumn="0"/>
+              <w:rPr>
+                <w:sz w:val="22"/>
+                <w:szCs w:val="22"/>
+              </w:rPr>
+            </w:pPr>
+            <w:r>
+              <w:rPr>
+                <w:sz w:val="22"/>
+                <w:szCs w:val="22"/>
+              </w:rPr>
+              <w:t>4855</w:t>
+            </w:r>
+          </w:p>
+        </w:tc>
+        <w:tc>
+          <w:tcPr>
+            <w:tcW w:w="1770" w:type="dxa"/>
+          </w:tcPr>
+          <w:p>
+            <w:pPr>
+              <w:cnfStyle w:val="000000000000" w:firstRow="0" w:lastRow="0" w:firstColumn="0" w:lastColumn="0" w:oddVBand="0" w:evenVBand="0" w:oddHBand="0" w:evenHBand="0" w:firstRowFirstColumn="0" w:firstRowLastColumn="0" w:lastRowFirstColumn="0" w:lastRowLastColumn="0"/>
+              <w:rPr>
+                <w:sz w:val="22"/>
+                <w:szCs w:val="22"/>
+              </w:rPr>
+            </w:pPr>
+            <w:r>
+              <w:rPr>
+                <w:sz w:val="22"/>
+                <w:szCs w:val="22"/>
+              </w:rPr>
+              <w:t>41.9427</w:t>
+            </w:r>
+          </w:p>
+        </w:tc>
+      </w:tr>
+      <w:tr>
+        <w:trPr>
+          <w:cnfStyle w:val="000000100000" w:firstRow="0" w:lastRow="0" w:firstColumn="0" w:lastColumn="0" w:oddVBand="0" w:evenVBand="0" w:oddHBand="1" w:evenHBand="0" w:firstRowFirstColumn="0" w:firstRowLastColumn="0" w:lastRowFirstColumn="0" w:lastRowLastColumn="0"/>
+          <w:trHeight w:val="272"/>
+        </w:trPr>
+        <w:tc>
+          <w:tcPr>
+            <w:cnfStyle w:val="001000000000" w:firstRow="0" w:lastRow="0" w:firstColumn="1" w:lastColumn="0" w:oddVBand="0" w:evenVBand="0" w:oddHBand="0" w:evenHBand="0" w:firstRowFirstColumn="0" w:firstRowLastColumn="0" w:lastRowFirstColumn="0" w:lastRowLastColumn="0"/>
+            <w:tcW w:w="4050" w:type="dxa"/>
+          </w:tcPr>
+          <w:p>
+            <w:pPr>
+              <w:rPr>
+                <w:sz w:val="22"/>
+                <w:szCs w:val="22"/>
+              </w:rPr>
+            </w:pPr>
+            <w:r>
+              <w:rPr>
+                <w:caps w:val="0"/>
+                <w:sz w:val="22"/>
+                <w:szCs w:val="22"/>
+              </w:rPr>
+              <w:t xml:space="preserve">A* </w:t>
+            </w:r>
+            <w:r>
+              <w:rPr>
+                <w:caps w:val="0"/>
+                <w:sz w:val="22"/>
+                <w:szCs w:val="22"/>
+              </w:rPr>
+              <w:t xml:space="preserve">Search </w:t>
+            </w:r>
+            <w:r>
+              <w:rPr>
+                <w:caps w:val="0"/>
+                <w:sz w:val="22"/>
+                <w:szCs w:val="22"/>
+              </w:rPr>
+              <w:t>w</w:t>
+            </w:r>
+            <w:r>
+              <w:rPr>
+                <w:caps w:val="0"/>
+                <w:sz w:val="22"/>
+                <w:szCs w:val="22"/>
+              </w:rPr>
+              <w:t xml:space="preserve">ith </w:t>
+            </w:r>
+            <w:proofErr w:type="spellStart"/>
+            <w:r>
+              <w:rPr>
+                <w:caps w:val="0"/>
+                <w:sz w:val="22"/>
+                <w:szCs w:val="22"/>
+              </w:rPr>
+              <w:t>H_Ignore_Preconditions</w:t>
+            </w:r>
+            <w:proofErr w:type="spellEnd"/>
+          </w:p>
+        </w:tc>
+        <w:tc>
+          <w:tcPr>
+            <w:tcW w:w="1770" w:type="dxa"/>
+          </w:tcPr>
+          <w:p>
+            <w:pPr>
+              <w:cnfStyle w:val="000000100000" w:firstRow="0" w:lastRow="0" w:firstColumn="0" w:lastColumn="0" w:oddVBand="0" w:evenVBand="0" w:oddHBand="1" w:evenHBand="0" w:firstRowFirstColumn="0" w:firstRowLastColumn="0" w:lastRowFirstColumn="0" w:lastRowLastColumn="0"/>
+              <w:rPr>
+                <w:sz w:val="22"/>
+                <w:szCs w:val="22"/>
+              </w:rPr>
+            </w:pPr>
+            <w:r>
+              <w:rPr>
+                <w:sz w:val="22"/>
+                <w:szCs w:val="22"/>
+              </w:rPr>
+              <w:t>1506</w:t>
+            </w:r>
+          </w:p>
+        </w:tc>
+        <w:tc>
+          <w:tcPr>
+            <w:tcW w:w="1770" w:type="dxa"/>
+          </w:tcPr>
+          <w:p>
+            <w:pPr>
+              <w:cnfStyle w:val="000000100000" w:firstRow="0" w:lastRow="0" w:firstColumn="0" w:lastColumn="0" w:oddVBand="0" w:evenVBand="0" w:oddHBand="1" w:evenHBand="0" w:firstRowFirstColumn="0" w:firstRowLastColumn="0" w:lastRowFirstColumn="0" w:lastRowLastColumn="0"/>
+              <w:rPr>
+                <w:sz w:val="22"/>
+                <w:szCs w:val="22"/>
+              </w:rPr>
+            </w:pPr>
+            <w:r>
+              <w:rPr>
+                <w:sz w:val="22"/>
+                <w:szCs w:val="22"/>
+              </w:rPr>
+              <w:t>1508</w:t>
+            </w:r>
+          </w:p>
+        </w:tc>
+        <w:tc>
+          <w:tcPr>
+            <w:tcW w:w="1770" w:type="dxa"/>
+          </w:tcPr>
+          <w:p>
+            <w:pPr>
+              <w:cnfStyle w:val="000000100000" w:firstRow="0" w:lastRow="0" w:firstColumn="0" w:lastColumn="0" w:oddVBand="0" w:evenVBand="0" w:oddHBand="1" w:evenHBand="0" w:firstRowFirstColumn="0" w:firstRowLastColumn="0" w:lastRowFirstColumn="0" w:lastRowLastColumn="0"/>
+              <w:rPr>
+                <w:sz w:val="22"/>
+                <w:szCs w:val="22"/>
+              </w:rPr>
+            </w:pPr>
+            <w:r>
+              <w:rPr>
+                <w:sz w:val="22"/>
+                <w:szCs w:val="22"/>
+              </w:rPr>
+              <w:t>13.3721</w:t>
+            </w:r>
+          </w:p>
+        </w:tc>
+      </w:tr>
+      <w:tr>
+        <w:trPr>
+          <w:trHeight w:val="272"/>
+        </w:trPr>
+        <w:tc>
+          <w:tcPr>
+            <w:cnfStyle w:val="001000000000" w:firstRow="0" w:lastRow="0" w:firstColumn="1" w:lastColumn="0" w:oddVBand="0" w:evenVBand="0" w:oddHBand="0" w:evenHBand="0" w:firstRowFirstColumn="0" w:firstRowLastColumn="0" w:lastRowFirstColumn="0" w:lastRowLastColumn="0"/>
+            <w:tcW w:w="4050" w:type="dxa"/>
+          </w:tcPr>
+          <w:p>
+            <w:pPr>
+              <w:rPr>
+                <w:caps w:val="0"/>
+                <w:sz w:val="22"/>
+                <w:szCs w:val="22"/>
+              </w:rPr>
+            </w:pPr>
+            <w:r>
+              <w:rPr>
+                <w:caps w:val="0"/>
+                <w:sz w:val="22"/>
+                <w:szCs w:val="22"/>
+              </w:rPr>
+              <w:lastRenderedPageBreak/>
+              <w:t xml:space="preserve">A* </w:t>
+            </w:r>
+            <w:r>
+              <w:rPr>
+                <w:caps w:val="0"/>
+                <w:sz w:val="22"/>
+                <w:szCs w:val="22"/>
+              </w:rPr>
+              <w:t xml:space="preserve">Search </w:t>
+            </w:r>
+            <w:r>
+              <w:rPr>
+                <w:caps w:val="0"/>
+                <w:sz w:val="22"/>
+                <w:szCs w:val="22"/>
+              </w:rPr>
+              <w:t>w</w:t>
+            </w:r>
+            <w:r>
+              <w:rPr>
+                <w:caps w:val="0"/>
+                <w:sz w:val="22"/>
+                <w:szCs w:val="22"/>
+              </w:rPr>
+              <w:t>ith</w:t>
+            </w:r>
+            <w:r>
+              <w:rPr>
+                <w:caps w:val="0"/>
+                <w:sz w:val="22"/>
+                <w:szCs w:val="22"/>
+              </w:rPr>
+              <w:t xml:space="preserve"> </w:t>
+            </w:r>
+            <w:proofErr w:type="spellStart"/>
+            <w:r>
+              <w:rPr>
+                <w:caps w:val="0"/>
+                <w:sz w:val="22"/>
+                <w:szCs w:val="22"/>
+              </w:rPr>
+              <w:t>H_PG_Levelsum</w:t>
+            </w:r>
+            <w:proofErr w:type="spellEnd"/>
+          </w:p>
+        </w:tc>
+        <w:tc>
+          <w:tcPr>
+            <w:tcW w:w="1770" w:type="dxa"/>
+          </w:tcPr>
+          <w:p>
+            <w:pPr>
+              <w:cnfStyle w:val="000000000000" w:firstRow="0" w:lastRow="0" w:firstColumn="0" w:lastColumn="0" w:oddVBand="0" w:evenVBand="0" w:oddHBand="0" w:evenHBand="0" w:firstRowFirstColumn="0" w:firstRowLastColumn="0" w:lastRowFirstColumn="0" w:lastRowLastColumn="0"/>
+              <w:rPr>
+                <w:sz w:val="22"/>
+                <w:szCs w:val="22"/>
+              </w:rPr>
+            </w:pPr>
+            <w:r>
+              <w:rPr>
+                <w:sz w:val="22"/>
+                <w:szCs w:val="22"/>
+              </w:rPr>
+              <w:t>86</w:t>
+            </w:r>
+          </w:p>
+        </w:tc>
+        <w:tc>
+          <w:tcPr>
+            <w:tcW w:w="1770" w:type="dxa"/>
+          </w:tcPr>
+          <w:p>
+            <w:pPr>
+              <w:cnfStyle w:val="000000000000" w:firstRow="0" w:lastRow="0" w:firstColumn="0" w:lastColumn="0" w:oddVBand="0" w:evenVBand="0" w:oddHBand="0" w:evenHBand="0" w:firstRowFirstColumn="0" w:firstRowLastColumn="0" w:lastRowFirstColumn="0" w:lastRowLastColumn="0"/>
+              <w:rPr>
+                <w:sz w:val="22"/>
+                <w:szCs w:val="22"/>
+              </w:rPr>
+            </w:pPr>
+            <w:r>
+              <w:rPr>
+                <w:sz w:val="22"/>
+                <w:szCs w:val="22"/>
+              </w:rPr>
+              <w:t>88</w:t>
+            </w:r>
+          </w:p>
+        </w:tc>
+        <w:tc>
+          <w:tcPr>
+            <w:tcW w:w="1770" w:type="dxa"/>
+          </w:tcPr>
+          <w:p>
+            <w:pPr>
+              <w:cnfStyle w:val="000000000000" w:firstRow="0" w:lastRow="0" w:firstColumn="0" w:lastColumn="0" w:oddVBand="0" w:evenVBand="0" w:oddHBand="0" w:evenHBand="0" w:firstRowFirstColumn="0" w:firstRowLastColumn="0" w:lastRowFirstColumn="0" w:lastRowLastColumn="0"/>
+              <w:rPr>
+                <w:sz w:val="22"/>
+                <w:szCs w:val="22"/>
+              </w:rPr>
+            </w:pPr>
+            <w:r>
+              <w:rPr>
+                <w:sz w:val="22"/>
+                <w:szCs w:val="22"/>
+              </w:rPr>
+              <w:t>259.7987</w:t>
             </w:r>
           </w:p>
         </w:tc>
@@ -1533,7 +2643,6 @@
     </w:tbl>
     <w:p>
       <w:pPr>
-        <w:ind w:left="360"/>
         <w:rPr>
           <w:sz w:val="22"/>
           <w:szCs w:val="22"/>
@@ -1545,18 +2654,385 @@
         <w:pStyle w:val="ListParagraph"/>
         <w:numPr>
           <w:ilvl w:val="0"/>
-          <w:numId w:val="1"/>
+          <w:numId w:val="3"/>
         </w:numPr>
-      </w:pPr>
-      <w:r>
-        <w:t xml:space="preserve">Air Cargo Problem </w:t>
-      </w:r>
-      <w:r>
-        <w:t>3</w:t>
-      </w:r>
-      <w:r>
+        <w:rPr>
+          <w:sz w:val="22"/>
+          <w:szCs w:val="22"/>
+        </w:rPr>
+      </w:pPr>
+      <w:r>
+        <w:rPr>
+          <w:sz w:val="22"/>
+          <w:szCs w:val="22"/>
+        </w:rPr>
+        <w:t xml:space="preserve">Optimal plan: </w:t>
+      </w:r>
+    </w:p>
+    <w:p>
+      <w:pPr>
+        <w:pStyle w:val="ListParagraph"/>
+        <w:rPr>
+          <w:sz w:val="22"/>
+          <w:szCs w:val="22"/>
+        </w:rPr>
+      </w:pPr>
+      <w:proofErr w:type="gramStart"/>
+      <w:r>
+        <w:rPr>
+          <w:sz w:val="22"/>
+          <w:szCs w:val="22"/>
+        </w:rPr>
+        <w:t>Load(</w:t>
+      </w:r>
+      <w:proofErr w:type="gramEnd"/>
+      <w:r>
+        <w:rPr>
+          <w:sz w:val="22"/>
+          <w:szCs w:val="22"/>
+        </w:rPr>
+        <w:t>C1, P1, SFO)</w:t>
+      </w:r>
+    </w:p>
+    <w:p>
+      <w:pPr>
+        <w:pStyle w:val="ListParagraph"/>
+        <w:rPr>
+          <w:sz w:val="22"/>
+          <w:szCs w:val="22"/>
+        </w:rPr>
+      </w:pPr>
+      <w:proofErr w:type="gramStart"/>
+      <w:r>
+        <w:rPr>
+          <w:sz w:val="22"/>
+          <w:szCs w:val="22"/>
+        </w:rPr>
+        <w:t>Load(</w:t>
+      </w:r>
+      <w:proofErr w:type="gramEnd"/>
+      <w:r>
+        <w:rPr>
+          <w:sz w:val="22"/>
+          <w:szCs w:val="22"/>
+        </w:rPr>
+        <w:t>C2, P2, JFK)</w:t>
+      </w:r>
+    </w:p>
+    <w:p>
+      <w:pPr>
+        <w:pStyle w:val="ListParagraph"/>
+        <w:rPr>
+          <w:sz w:val="22"/>
+          <w:szCs w:val="22"/>
+        </w:rPr>
+      </w:pPr>
+      <w:proofErr w:type="gramStart"/>
+      <w:r>
+        <w:rPr>
+          <w:sz w:val="22"/>
+          <w:szCs w:val="22"/>
+        </w:rPr>
+        <w:t>Load(</w:t>
+      </w:r>
+      <w:proofErr w:type="gramEnd"/>
+      <w:r>
+        <w:rPr>
+          <w:sz w:val="22"/>
+          <w:szCs w:val="22"/>
+        </w:rPr>
+        <w:t>C3, P3, ATL)</w:t>
+      </w:r>
+    </w:p>
+    <w:p>
+      <w:pPr>
+        <w:pStyle w:val="ListParagraph"/>
+        <w:rPr>
+          <w:sz w:val="22"/>
+          <w:szCs w:val="22"/>
+        </w:rPr>
+      </w:pPr>
+      <w:proofErr w:type="gramStart"/>
+      <w:r>
+        <w:rPr>
+          <w:sz w:val="22"/>
+          <w:szCs w:val="22"/>
+        </w:rPr>
+        <w:t>Fly(</w:t>
+      </w:r>
+      <w:proofErr w:type="gramEnd"/>
+      <w:r>
+        <w:rPr>
+          <w:sz w:val="22"/>
+          <w:szCs w:val="22"/>
+        </w:rPr>
+        <w:t>P1, SFO, JFK)</w:t>
+      </w:r>
+    </w:p>
+    <w:p>
+      <w:pPr>
+        <w:pStyle w:val="ListParagraph"/>
+        <w:rPr>
+          <w:sz w:val="22"/>
+          <w:szCs w:val="22"/>
+        </w:rPr>
+      </w:pPr>
+      <w:proofErr w:type="gramStart"/>
+      <w:r>
+        <w:rPr>
+          <w:sz w:val="22"/>
+          <w:szCs w:val="22"/>
+        </w:rPr>
+        <w:t>Fly(</w:t>
+      </w:r>
+      <w:proofErr w:type="gramEnd"/>
+      <w:r>
+        <w:rPr>
+          <w:sz w:val="22"/>
+          <w:szCs w:val="22"/>
+        </w:rPr>
+        <w:t>P2, JFK, SFO)</w:t>
+      </w:r>
+    </w:p>
+    <w:p>
+      <w:pPr>
+        <w:pStyle w:val="ListParagraph"/>
+        <w:rPr>
+          <w:sz w:val="22"/>
+          <w:szCs w:val="22"/>
+        </w:rPr>
+      </w:pPr>
+      <w:proofErr w:type="gramStart"/>
+      <w:r>
+        <w:rPr>
+          <w:sz w:val="22"/>
+          <w:szCs w:val="22"/>
+        </w:rPr>
+        <w:t>Fly(</w:t>
+      </w:r>
+      <w:proofErr w:type="gramEnd"/>
+      <w:r>
+        <w:rPr>
+          <w:sz w:val="22"/>
+          <w:szCs w:val="22"/>
+        </w:rPr>
+        <w:t>P3, ATL, SFO)</w:t>
+      </w:r>
+    </w:p>
+    <w:p>
+      <w:pPr>
+        <w:pStyle w:val="ListParagraph"/>
+        <w:rPr>
+          <w:sz w:val="22"/>
+          <w:szCs w:val="22"/>
+        </w:rPr>
+      </w:pPr>
+      <w:proofErr w:type="gramStart"/>
+      <w:r>
+        <w:rPr>
+          <w:sz w:val="22"/>
+          <w:szCs w:val="22"/>
+        </w:rPr>
+        <w:t>Unload(</w:t>
+      </w:r>
+      <w:proofErr w:type="gramEnd"/>
+      <w:r>
+        <w:rPr>
+          <w:sz w:val="22"/>
+          <w:szCs w:val="22"/>
+        </w:rPr>
+        <w:t>C1, P1, JFK)</w:t>
+      </w:r>
+    </w:p>
+    <w:p>
+      <w:pPr>
+        <w:pStyle w:val="ListParagraph"/>
+        <w:rPr>
+          <w:sz w:val="22"/>
+          <w:szCs w:val="22"/>
+        </w:rPr>
+      </w:pPr>
+      <w:proofErr w:type="gramStart"/>
+      <w:r>
+        <w:rPr>
+          <w:sz w:val="22"/>
+          <w:szCs w:val="22"/>
+        </w:rPr>
+        <w:t>Unload(</w:t>
+      </w:r>
+      <w:proofErr w:type="gramEnd"/>
+      <w:r>
+        <w:rPr>
+          <w:sz w:val="22"/>
+          <w:szCs w:val="22"/>
+        </w:rPr>
+        <w:t>C2, P2, SFO)</w:t>
+      </w:r>
+    </w:p>
+    <w:p>
+      <w:pPr>
+        <w:pStyle w:val="ListParagraph"/>
+        <w:rPr>
+          <w:sz w:val="22"/>
+          <w:szCs w:val="22"/>
+        </w:rPr>
+      </w:pPr>
+      <w:proofErr w:type="gramStart"/>
+      <w:r>
+        <w:rPr>
+          <w:sz w:val="22"/>
+          <w:szCs w:val="22"/>
+        </w:rPr>
+        <w:t>Unload(</w:t>
+      </w:r>
+      <w:proofErr w:type="gramEnd"/>
+      <w:r>
+        <w:rPr>
+          <w:sz w:val="22"/>
+          <w:szCs w:val="22"/>
+        </w:rPr>
+        <w:t>C3, P3, SFO)</w:t>
+      </w:r>
+    </w:p>
+    <w:p>
+      <w:pPr>
+        <w:pStyle w:val="ListParagraph"/>
+        <w:rPr>
+          <w:sz w:val="22"/>
+          <w:szCs w:val="22"/>
+        </w:rPr>
+      </w:pPr>
+    </w:p>
+    <w:p>
+      <w:pPr>
+        <w:pStyle w:val="ListParagraph"/>
+        <w:numPr>
+          <w:ilvl w:val="0"/>
+          <w:numId w:val="3"/>
+        </w:numPr>
+        <w:rPr>
+          <w:sz w:val="22"/>
+          <w:szCs w:val="22"/>
+        </w:rPr>
+      </w:pPr>
+      <w:r>
+        <w:rPr>
+          <w:sz w:val="22"/>
+          <w:szCs w:val="22"/>
+        </w:rPr>
+        <w:t>Compare and contrast non-heuristic search result metrics</w:t>
+      </w:r>
+      <w:r>
+        <w:rPr>
+          <w:sz w:val="22"/>
+          <w:szCs w:val="22"/>
+        </w:rPr>
+        <w:t xml:space="preserve">: </w:t>
+      </w:r>
+    </w:p>
+    <w:p>
+      <w:pPr>
+        <w:rPr>
+          <w:sz w:val="22"/>
+          <w:szCs w:val="22"/>
+        </w:rPr>
+      </w:pPr>
+    </w:p>
+    <w:p>
+      <w:pPr>
+        <w:pStyle w:val="ListParagraph"/>
+        <w:numPr>
+          <w:ilvl w:val="0"/>
+          <w:numId w:val="3"/>
+        </w:numPr>
+        <w:rPr>
+          <w:sz w:val="22"/>
+          <w:szCs w:val="22"/>
+        </w:rPr>
+      </w:pPr>
+      <w:r>
+        <w:rPr>
+          <w:sz w:val="22"/>
+          <w:szCs w:val="22"/>
+        </w:rPr>
+        <w:t>Compare and contrast heuristic search result metrics using A* with the "ignore preconditions" and "level-sum" heuristics</w:t>
+      </w:r>
+      <w:r>
+        <w:rPr>
+          <w:sz w:val="22"/>
+          <w:szCs w:val="22"/>
+        </w:rPr>
         <w:t>:</w:t>
       </w:r>
+    </w:p>
+    <w:p>
+      <w:pPr>
+        <w:rPr>
+          <w:sz w:val="22"/>
+          <w:szCs w:val="22"/>
+        </w:rPr>
+      </w:pPr>
+    </w:p>
+    <w:p>
+      <w:pPr>
+        <w:pStyle w:val="ListParagraph"/>
+        <w:numPr>
+          <w:ilvl w:val="0"/>
+          <w:numId w:val="3"/>
+        </w:numPr>
+        <w:rPr>
+          <w:sz w:val="22"/>
+          <w:szCs w:val="22"/>
+        </w:rPr>
+      </w:pPr>
+      <w:r>
+        <w:rPr>
+          <w:sz w:val="22"/>
+          <w:szCs w:val="22"/>
+        </w:rPr>
+        <w:t>What was the best heuristic used in these problems?  Was it better than non-heuristic search planning methods for all problems?  Why or why not?</w:t>
+      </w:r>
+    </w:p>
+    <w:p>
+      <w:pPr>
+        <w:rPr>
+          <w:sz w:val="22"/>
+          <w:szCs w:val="22"/>
+        </w:rPr>
+      </w:pPr>
+    </w:p>
+    <w:p>
+      <w:pPr>
+        <w:ind w:left="360"/>
+        <w:rPr>
+          <w:sz w:val="22"/>
+          <w:szCs w:val="22"/>
+        </w:rPr>
+      </w:pPr>
+    </w:p>
+    <w:p>
+      <w:pPr>
+        <w:rPr>
+          <w:b/>
+        </w:rPr>
+      </w:pPr>
+      <w:r>
+        <w:rPr>
+          <w:b/>
+        </w:rPr>
+        <w:t>Air Cargo Problem 3</w:t>
+      </w:r>
+      <w:r>
+        <w:rPr>
+          <w:b/>
+        </w:rPr>
+        <w:t xml:space="preserve"> - </w:t>
+      </w:r>
+    </w:p>
+    <w:p>
+      <w:pPr>
+        <w:pStyle w:val="ListParagraph"/>
+      </w:pPr>
     </w:p>
     <w:tbl>
       <w:tblPr>
@@ -1758,7 +3234,7 @@
                 <w:sz w:val="22"/>
                 <w:szCs w:val="22"/>
               </w:rPr>
-              <w:t>88.398</w:t>
+              <w:t>95.4451</w:t>
             </w:r>
           </w:p>
         </w:tc>
@@ -1856,7 +3332,14 @@
                 <w:sz w:val="22"/>
                 <w:szCs w:val="22"/>
               </w:rPr>
-              <w:t>1.495</w:t>
+              <w:t>1.</w:t>
+            </w:r>
+            <w:r>
+              <w:rPr>
+                <w:sz w:val="22"/>
+                <w:szCs w:val="22"/>
+              </w:rPr>
+              <w:t>6652</w:t>
             </w:r>
           </w:p>
         </w:tc>
@@ -1955,7 +3438,7 @@
                 <w:sz w:val="22"/>
                 <w:szCs w:val="22"/>
               </w:rPr>
-              <w:t>334.743</w:t>
+              <w:t>362.1456</w:t>
             </w:r>
           </w:p>
         </w:tc>
@@ -2069,7 +3552,380 @@
                 <w:sz w:val="22"/>
                 <w:szCs w:val="22"/>
               </w:rPr>
-              <w:t>85.370</w:t>
+              <w:t>97.6707</w:t>
+            </w:r>
+          </w:p>
+        </w:tc>
+      </w:tr>
+      <w:tr>
+        <w:trPr>
+          <w:cnfStyle w:val="000000100000" w:firstRow="0" w:lastRow="0" w:firstColumn="0" w:lastColumn="0" w:oddVBand="0" w:evenVBand="0" w:oddHBand="1" w:evenHBand="0" w:firstRowFirstColumn="0" w:firstRowLastColumn="0" w:lastRowFirstColumn="0" w:lastRowLastColumn="0"/>
+          <w:trHeight w:val="272"/>
+        </w:trPr>
+        <w:tc>
+          <w:tcPr>
+            <w:cnfStyle w:val="001000000000" w:firstRow="0" w:lastRow="0" w:firstColumn="1" w:lastColumn="0" w:oddVBand="0" w:evenVBand="0" w:oddHBand="0" w:evenHBand="0" w:firstRowFirstColumn="0" w:firstRowLastColumn="0" w:lastRowFirstColumn="0" w:lastRowLastColumn="0"/>
+            <w:tcW w:w="4050" w:type="dxa"/>
+          </w:tcPr>
+          <w:p>
+            <w:pPr>
+              <w:rPr>
+                <w:sz w:val="22"/>
+                <w:szCs w:val="22"/>
+              </w:rPr>
+            </w:pPr>
+            <w:r>
+              <w:rPr>
+                <w:caps w:val="0"/>
+                <w:sz w:val="22"/>
+                <w:szCs w:val="22"/>
+              </w:rPr>
+              <w:t xml:space="preserve">A* </w:t>
+            </w:r>
+            <w:r>
+              <w:rPr>
+                <w:caps w:val="0"/>
+                <w:sz w:val="22"/>
+                <w:szCs w:val="22"/>
+              </w:rPr>
+              <w:t xml:space="preserve">Search </w:t>
+            </w:r>
+            <w:r>
+              <w:rPr>
+                <w:caps w:val="0"/>
+                <w:sz w:val="22"/>
+                <w:szCs w:val="22"/>
+              </w:rPr>
+              <w:t>w</w:t>
+            </w:r>
+            <w:r>
+              <w:rPr>
+                <w:caps w:val="0"/>
+                <w:sz w:val="22"/>
+                <w:szCs w:val="22"/>
+              </w:rPr>
+              <w:t>ith H_1</w:t>
+            </w:r>
+          </w:p>
+        </w:tc>
+        <w:tc>
+          <w:tcPr>
+            <w:tcW w:w="1770" w:type="dxa"/>
+          </w:tcPr>
+          <w:p>
+            <w:pPr>
+              <w:cnfStyle w:val="000000100000" w:firstRow="0" w:lastRow="0" w:firstColumn="0" w:lastColumn="0" w:oddVBand="0" w:evenVBand="0" w:oddHBand="1" w:evenHBand="0" w:firstRowFirstColumn="0" w:firstRowLastColumn="0" w:lastRowFirstColumn="0" w:lastRowLastColumn="0"/>
+              <w:rPr>
+                <w:sz w:val="22"/>
+                <w:szCs w:val="22"/>
+              </w:rPr>
+            </w:pPr>
+            <w:r>
+              <w:rPr>
+                <w:sz w:val="22"/>
+                <w:szCs w:val="22"/>
+              </w:rPr>
+              <w:t>18223</w:t>
+            </w:r>
+          </w:p>
+        </w:tc>
+        <w:tc>
+          <w:tcPr>
+            <w:tcW w:w="1770" w:type="dxa"/>
+          </w:tcPr>
+          <w:p>
+            <w:pPr>
+              <w:cnfStyle w:val="000000100000" w:firstRow="0" w:lastRow="0" w:firstColumn="0" w:lastColumn="0" w:oddVBand="0" w:evenVBand="0" w:oddHBand="1" w:evenHBand="0" w:firstRowFirstColumn="0" w:firstRowLastColumn="0" w:lastRowFirstColumn="0" w:lastRowLastColumn="0"/>
+              <w:rPr>
+                <w:sz w:val="22"/>
+                <w:szCs w:val="22"/>
+              </w:rPr>
+            </w:pPr>
+            <w:r>
+              <w:rPr>
+                <w:sz w:val="22"/>
+                <w:szCs w:val="22"/>
+              </w:rPr>
+              <w:t>18225</w:t>
+            </w:r>
+          </w:p>
+        </w:tc>
+        <w:tc>
+          <w:tcPr>
+            <w:tcW w:w="1770" w:type="dxa"/>
+          </w:tcPr>
+          <w:p>
+            <w:pPr>
+              <w:cnfStyle w:val="000000100000" w:firstRow="0" w:lastRow="0" w:firstColumn="0" w:lastColumn="0" w:oddVBand="0" w:evenVBand="0" w:oddHBand="1" w:evenHBand="0" w:firstRowFirstColumn="0" w:firstRowLastColumn="0" w:lastRowFirstColumn="0" w:lastRowLastColumn="0"/>
+              <w:rPr>
+                <w:sz w:val="22"/>
+                <w:szCs w:val="22"/>
+              </w:rPr>
+            </w:pPr>
+            <w:r>
+              <w:rPr>
+                <w:sz w:val="22"/>
+                <w:szCs w:val="22"/>
+              </w:rPr>
+              <w:t>362.1456</w:t>
+            </w:r>
+          </w:p>
+        </w:tc>
+      </w:tr>
+      <w:tr>
+        <w:trPr>
+          <w:trHeight w:val="272"/>
+        </w:trPr>
+        <w:tc>
+          <w:tcPr>
+            <w:cnfStyle w:val="001000000000" w:firstRow="0" w:lastRow="0" w:firstColumn="1" w:lastColumn="0" w:oddVBand="0" w:evenVBand="0" w:oddHBand="0" w:evenHBand="0" w:firstRowFirstColumn="0" w:firstRowLastColumn="0" w:lastRowFirstColumn="0" w:lastRowLastColumn="0"/>
+            <w:tcW w:w="4050" w:type="dxa"/>
+          </w:tcPr>
+          <w:p>
+            <w:pPr>
+              <w:rPr>
+                <w:sz w:val="22"/>
+                <w:szCs w:val="22"/>
+              </w:rPr>
+            </w:pPr>
+            <w:r>
+              <w:rPr>
+                <w:caps w:val="0"/>
+                <w:sz w:val="22"/>
+                <w:szCs w:val="22"/>
+              </w:rPr>
+              <w:t xml:space="preserve">A* </w:t>
+            </w:r>
+            <w:r>
+              <w:rPr>
+                <w:caps w:val="0"/>
+                <w:sz w:val="22"/>
+                <w:szCs w:val="22"/>
+              </w:rPr>
+              <w:t xml:space="preserve">Search </w:t>
+            </w:r>
+            <w:r>
+              <w:rPr>
+                <w:caps w:val="0"/>
+                <w:sz w:val="22"/>
+                <w:szCs w:val="22"/>
+              </w:rPr>
+              <w:t>w</w:t>
+            </w:r>
+            <w:r>
+              <w:rPr>
+                <w:caps w:val="0"/>
+                <w:sz w:val="22"/>
+                <w:szCs w:val="22"/>
+              </w:rPr>
+              <w:t xml:space="preserve">ith </w:t>
+            </w:r>
+            <w:proofErr w:type="spellStart"/>
+            <w:r>
+              <w:rPr>
+                <w:caps w:val="0"/>
+                <w:sz w:val="22"/>
+                <w:szCs w:val="22"/>
+              </w:rPr>
+              <w:t>H_Ignore_Preconditions</w:t>
+            </w:r>
+            <w:proofErr w:type="spellEnd"/>
+          </w:p>
+        </w:tc>
+        <w:tc>
+          <w:tcPr>
+            <w:tcW w:w="1770" w:type="dxa"/>
+          </w:tcPr>
+          <w:p>
+            <w:pPr>
+              <w:cnfStyle w:val="000000000000" w:firstRow="0" w:lastRow="0" w:firstColumn="0" w:lastColumn="0" w:oddVBand="0" w:evenVBand="0" w:oddHBand="0" w:evenHBand="0" w:firstRowFirstColumn="0" w:firstRowLastColumn="0" w:lastRowFirstColumn="0" w:lastRowLastColumn="0"/>
+              <w:rPr>
+                <w:sz w:val="22"/>
+                <w:szCs w:val="22"/>
+              </w:rPr>
+            </w:pPr>
+            <w:r>
+              <w:rPr>
+                <w:sz w:val="22"/>
+                <w:szCs w:val="22"/>
+              </w:rPr>
+              <w:t>5118</w:t>
+            </w:r>
+          </w:p>
+        </w:tc>
+        <w:tc>
+          <w:tcPr>
+            <w:tcW w:w="1770" w:type="dxa"/>
+          </w:tcPr>
+          <w:p>
+            <w:pPr>
+              <w:cnfStyle w:val="000000000000" w:firstRow="0" w:lastRow="0" w:firstColumn="0" w:lastColumn="0" w:oddVBand="0" w:evenVBand="0" w:oddHBand="0" w:evenHBand="0" w:firstRowFirstColumn="0" w:firstRowLastColumn="0" w:lastRowFirstColumn="0" w:lastRowLastColumn="0"/>
+              <w:rPr>
+                <w:sz w:val="22"/>
+                <w:szCs w:val="22"/>
+              </w:rPr>
+            </w:pPr>
+            <w:r>
+              <w:rPr>
+                <w:sz w:val="22"/>
+                <w:szCs w:val="22"/>
+              </w:rPr>
+              <w:t>5120</w:t>
+            </w:r>
+          </w:p>
+        </w:tc>
+        <w:tc>
+          <w:tcPr>
+            <w:tcW w:w="1770" w:type="dxa"/>
+          </w:tcPr>
+          <w:p>
+            <w:pPr>
+              <w:cnfStyle w:val="000000000000" w:firstRow="0" w:lastRow="0" w:firstColumn="0" w:lastColumn="0" w:oddVBand="0" w:evenVBand="0" w:oddHBand="0" w:evenHBand="0" w:firstRowFirstColumn="0" w:firstRowLastColumn="0" w:lastRowFirstColumn="0" w:lastRowLastColumn="0"/>
+              <w:rPr>
+                <w:sz w:val="22"/>
+                <w:szCs w:val="22"/>
+              </w:rPr>
+            </w:pPr>
+            <w:r>
+              <w:rPr>
+                <w:sz w:val="22"/>
+                <w:szCs w:val="22"/>
+              </w:rPr>
+              <w:t>82.2090</w:t>
+            </w:r>
+          </w:p>
+        </w:tc>
+      </w:tr>
+      <w:tr>
+        <w:trPr>
+          <w:cnfStyle w:val="000000100000" w:firstRow="0" w:lastRow="0" w:firstColumn="0" w:lastColumn="0" w:oddVBand="0" w:evenVBand="0" w:oddHBand="1" w:evenHBand="0" w:firstRowFirstColumn="0" w:firstRowLastColumn="0" w:lastRowFirstColumn="0" w:lastRowLastColumn="0"/>
+          <w:trHeight w:val="234"/>
+        </w:trPr>
+        <w:tc>
+          <w:tcPr>
+            <w:cnfStyle w:val="001000000000" w:firstRow="0" w:lastRow="0" w:firstColumn="1" w:lastColumn="0" w:oddVBand="0" w:evenVBand="0" w:oddHBand="0" w:evenHBand="0" w:firstRowFirstColumn="0" w:firstRowLastColumn="0" w:lastRowFirstColumn="0" w:lastRowLastColumn="0"/>
+            <w:tcW w:w="4050" w:type="dxa"/>
+          </w:tcPr>
+          <w:p>
+            <w:pPr>
+              <w:rPr>
+                <w:caps w:val="0"/>
+                <w:sz w:val="22"/>
+                <w:szCs w:val="22"/>
+              </w:rPr>
+            </w:pPr>
+            <w:r>
+              <w:rPr>
+                <w:caps w:val="0"/>
+                <w:sz w:val="22"/>
+                <w:szCs w:val="22"/>
+              </w:rPr>
+              <w:t xml:space="preserve">A* </w:t>
+            </w:r>
+            <w:r>
+              <w:rPr>
+                <w:caps w:val="0"/>
+                <w:sz w:val="22"/>
+                <w:szCs w:val="22"/>
+              </w:rPr>
+              <w:t xml:space="preserve">Search </w:t>
+            </w:r>
+            <w:r>
+              <w:rPr>
+                <w:caps w:val="0"/>
+                <w:sz w:val="22"/>
+                <w:szCs w:val="22"/>
+              </w:rPr>
+              <w:t>w</w:t>
+            </w:r>
+            <w:r>
+              <w:rPr>
+                <w:caps w:val="0"/>
+                <w:sz w:val="22"/>
+                <w:szCs w:val="22"/>
+              </w:rPr>
+              <w:t>ith</w:t>
+            </w:r>
+            <w:r>
+              <w:rPr>
+                <w:caps w:val="0"/>
+                <w:sz w:val="22"/>
+                <w:szCs w:val="22"/>
+              </w:rPr>
+              <w:t xml:space="preserve"> </w:t>
+            </w:r>
+            <w:proofErr w:type="spellStart"/>
+            <w:r>
+              <w:rPr>
+                <w:caps w:val="0"/>
+                <w:sz w:val="22"/>
+                <w:szCs w:val="22"/>
+              </w:rPr>
+              <w:t>H_PG_Levelsum</w:t>
+            </w:r>
+            <w:proofErr w:type="spellEnd"/>
+          </w:p>
+        </w:tc>
+        <w:tc>
+          <w:tcPr>
+            <w:tcW w:w="1770" w:type="dxa"/>
+          </w:tcPr>
+          <w:p>
+            <w:pPr>
+              <w:cnfStyle w:val="000000100000" w:firstRow="0" w:lastRow="0" w:firstColumn="0" w:lastColumn="0" w:oddVBand="0" w:evenVBand="0" w:oddHBand="1" w:evenHBand="0" w:firstRowFirstColumn="0" w:firstRowLastColumn="0" w:lastRowFirstColumn="0" w:lastRowLastColumn="0"/>
+              <w:rPr>
+                <w:sz w:val="22"/>
+                <w:szCs w:val="22"/>
+              </w:rPr>
+            </w:pPr>
+            <w:r>
+              <w:rPr>
+                <w:sz w:val="22"/>
+                <w:szCs w:val="22"/>
+              </w:rPr>
+              <w:t>414</w:t>
+            </w:r>
+          </w:p>
+        </w:tc>
+        <w:tc>
+          <w:tcPr>
+            <w:tcW w:w="1770" w:type="dxa"/>
+          </w:tcPr>
+          <w:p>
+            <w:pPr>
+              <w:cnfStyle w:val="000000100000" w:firstRow="0" w:lastRow="0" w:firstColumn="0" w:lastColumn="0" w:oddVBand="0" w:evenVBand="0" w:oddHBand="1" w:evenHBand="0" w:firstRowFirstColumn="0" w:firstRowLastColumn="0" w:lastRowFirstColumn="0" w:lastRowLastColumn="0"/>
+              <w:rPr>
+                <w:sz w:val="22"/>
+                <w:szCs w:val="22"/>
+              </w:rPr>
+            </w:pPr>
+            <w:r>
+              <w:rPr>
+                <w:sz w:val="22"/>
+                <w:szCs w:val="22"/>
+              </w:rPr>
+              <w:t>416</w:t>
+            </w:r>
+          </w:p>
+        </w:tc>
+        <w:tc>
+          <w:tcPr>
+            <w:tcW w:w="1770" w:type="dxa"/>
+          </w:tcPr>
+          <w:p>
+            <w:pPr>
+              <w:cnfStyle w:val="000000100000" w:firstRow="0" w:lastRow="0" w:firstColumn="0" w:lastColumn="0" w:oddVBand="0" w:evenVBand="0" w:oddHBand="1" w:evenHBand="0" w:firstRowFirstColumn="0" w:firstRowLastColumn="0" w:lastRowFirstColumn="0" w:lastRowLastColumn="0"/>
+              <w:rPr>
+                <w:sz w:val="22"/>
+                <w:szCs w:val="22"/>
+              </w:rPr>
+            </w:pPr>
+            <w:r>
+              <w:rPr>
+                <w:sz w:val="22"/>
+                <w:szCs w:val="22"/>
+              </w:rPr>
+              <w:t>1804.0072</w:t>
             </w:r>
           </w:p>
         </w:tc>
@@ -2077,14 +3933,467 @@
     </w:tbl>
     <w:p>
       <w:pPr>
-        <w:ind w:left="360"/>
-        <w:rPr>
-          <w:sz w:val="22"/>
-          <w:szCs w:val="22"/>
-        </w:rPr>
-      </w:pPr>
+        <w:rPr>
+          <w:sz w:val="22"/>
+          <w:szCs w:val="22"/>
+        </w:rPr>
+      </w:pPr>
+    </w:p>
+    <w:p>
+      <w:pPr>
+        <w:pStyle w:val="ListParagraph"/>
+        <w:numPr>
+          <w:ilvl w:val="0"/>
+          <w:numId w:val="3"/>
+        </w:numPr>
+        <w:rPr>
+          <w:sz w:val="22"/>
+          <w:szCs w:val="22"/>
+        </w:rPr>
+      </w:pPr>
+      <w:r>
+        <w:rPr>
+          <w:sz w:val="22"/>
+          <w:szCs w:val="22"/>
+        </w:rPr>
+        <w:t xml:space="preserve">Optimal plan: </w:t>
+      </w:r>
+    </w:p>
+    <w:p>
+      <w:pPr>
+        <w:pStyle w:val="ListParagraph"/>
+        <w:rPr>
+          <w:sz w:val="22"/>
+          <w:szCs w:val="22"/>
+        </w:rPr>
+      </w:pPr>
+      <w:proofErr w:type="gramStart"/>
+      <w:r>
+        <w:rPr>
+          <w:sz w:val="22"/>
+          <w:szCs w:val="22"/>
+        </w:rPr>
+        <w:t>Load(</w:t>
+      </w:r>
+      <w:proofErr w:type="gramEnd"/>
+      <w:r>
+        <w:rPr>
+          <w:sz w:val="22"/>
+          <w:szCs w:val="22"/>
+        </w:rPr>
+        <w:t>C1, P1, SFO)</w:t>
+      </w:r>
+    </w:p>
+    <w:p>
+      <w:pPr>
+        <w:pStyle w:val="ListParagraph"/>
+        <w:rPr>
+          <w:sz w:val="22"/>
+          <w:szCs w:val="22"/>
+        </w:rPr>
+      </w:pPr>
+      <w:proofErr w:type="gramStart"/>
+      <w:r>
+        <w:rPr>
+          <w:sz w:val="22"/>
+          <w:szCs w:val="22"/>
+        </w:rPr>
+        <w:t>Load(</w:t>
+      </w:r>
+      <w:proofErr w:type="gramEnd"/>
+      <w:r>
+        <w:rPr>
+          <w:sz w:val="22"/>
+          <w:szCs w:val="22"/>
+        </w:rPr>
+        <w:t>C2, P2, JFK)</w:t>
+      </w:r>
+    </w:p>
+    <w:p>
+      <w:pPr>
+        <w:pStyle w:val="ListParagraph"/>
+        <w:rPr>
+          <w:sz w:val="22"/>
+          <w:szCs w:val="22"/>
+        </w:rPr>
+      </w:pPr>
+      <w:proofErr w:type="gramStart"/>
+      <w:r>
+        <w:rPr>
+          <w:sz w:val="22"/>
+          <w:szCs w:val="22"/>
+        </w:rPr>
+        <w:t>Fly(</w:t>
+      </w:r>
+      <w:proofErr w:type="gramEnd"/>
+      <w:r>
+        <w:rPr>
+          <w:sz w:val="22"/>
+          <w:szCs w:val="22"/>
+        </w:rPr>
+        <w:t>P1, SFO, ATL)</w:t>
+      </w:r>
+    </w:p>
+    <w:p>
+      <w:pPr>
+        <w:pStyle w:val="ListParagraph"/>
+        <w:rPr>
+          <w:sz w:val="22"/>
+          <w:szCs w:val="22"/>
+        </w:rPr>
+      </w:pPr>
+      <w:proofErr w:type="gramStart"/>
+      <w:r>
+        <w:rPr>
+          <w:sz w:val="22"/>
+          <w:szCs w:val="22"/>
+        </w:rPr>
+        <w:t>Load(</w:t>
+      </w:r>
+      <w:proofErr w:type="gramEnd"/>
+      <w:r>
+        <w:rPr>
+          <w:sz w:val="22"/>
+          <w:szCs w:val="22"/>
+        </w:rPr>
+        <w:t>C3, P1, ATL)</w:t>
+      </w:r>
+    </w:p>
+    <w:p>
+      <w:pPr>
+        <w:pStyle w:val="ListParagraph"/>
+        <w:rPr>
+          <w:sz w:val="22"/>
+          <w:szCs w:val="22"/>
+        </w:rPr>
+      </w:pPr>
+      <w:proofErr w:type="gramStart"/>
+      <w:r>
+        <w:rPr>
+          <w:sz w:val="22"/>
+          <w:szCs w:val="22"/>
+        </w:rPr>
+        <w:t>Fly(</w:t>
+      </w:r>
+      <w:proofErr w:type="gramEnd"/>
+      <w:r>
+        <w:rPr>
+          <w:sz w:val="22"/>
+          <w:szCs w:val="22"/>
+        </w:rPr>
+        <w:t>P2, JFK, ORD)</w:t>
+      </w:r>
+    </w:p>
+    <w:p>
+      <w:pPr>
+        <w:pStyle w:val="ListParagraph"/>
+        <w:rPr>
+          <w:sz w:val="22"/>
+          <w:szCs w:val="22"/>
+        </w:rPr>
+      </w:pPr>
+      <w:proofErr w:type="gramStart"/>
+      <w:r>
+        <w:rPr>
+          <w:sz w:val="22"/>
+          <w:szCs w:val="22"/>
+        </w:rPr>
+        <w:t>Load(</w:t>
+      </w:r>
+      <w:proofErr w:type="gramEnd"/>
+      <w:r>
+        <w:rPr>
+          <w:sz w:val="22"/>
+          <w:szCs w:val="22"/>
+        </w:rPr>
+        <w:t>C4, P2, ORD)</w:t>
+      </w:r>
+    </w:p>
+    <w:p>
+      <w:pPr>
+        <w:pStyle w:val="ListParagraph"/>
+        <w:rPr>
+          <w:sz w:val="22"/>
+          <w:szCs w:val="22"/>
+        </w:rPr>
+      </w:pPr>
+      <w:proofErr w:type="gramStart"/>
+      <w:r>
+        <w:rPr>
+          <w:sz w:val="22"/>
+          <w:szCs w:val="22"/>
+        </w:rPr>
+        <w:t>Fly(</w:t>
+      </w:r>
+      <w:proofErr w:type="gramEnd"/>
+      <w:r>
+        <w:rPr>
+          <w:sz w:val="22"/>
+          <w:szCs w:val="22"/>
+        </w:rPr>
+        <w:t>P1, ATL, JFK)</w:t>
+      </w:r>
+    </w:p>
+    <w:p>
+      <w:pPr>
+        <w:pStyle w:val="ListParagraph"/>
+        <w:rPr>
+          <w:sz w:val="22"/>
+          <w:szCs w:val="22"/>
+        </w:rPr>
+      </w:pPr>
+      <w:proofErr w:type="gramStart"/>
+      <w:r>
+        <w:rPr>
+          <w:sz w:val="22"/>
+          <w:szCs w:val="22"/>
+        </w:rPr>
+        <w:t>Unload(</w:t>
+      </w:r>
+      <w:proofErr w:type="gramEnd"/>
+      <w:r>
+        <w:rPr>
+          <w:sz w:val="22"/>
+          <w:szCs w:val="22"/>
+        </w:rPr>
+        <w:t>C1, P1, JFK)</w:t>
+      </w:r>
+    </w:p>
+    <w:p>
+      <w:pPr>
+        <w:pStyle w:val="ListParagraph"/>
+        <w:rPr>
+          <w:sz w:val="22"/>
+          <w:szCs w:val="22"/>
+        </w:rPr>
+      </w:pPr>
+      <w:proofErr w:type="gramStart"/>
+      <w:r>
+        <w:rPr>
+          <w:sz w:val="22"/>
+          <w:szCs w:val="22"/>
+        </w:rPr>
+        <w:t>Unload(</w:t>
+      </w:r>
+      <w:proofErr w:type="gramEnd"/>
+      <w:r>
+        <w:rPr>
+          <w:sz w:val="22"/>
+          <w:szCs w:val="22"/>
+        </w:rPr>
+        <w:t>C3, P1, JFK)</w:t>
+      </w:r>
+    </w:p>
+    <w:p>
+      <w:pPr>
+        <w:pStyle w:val="ListParagraph"/>
+        <w:rPr>
+          <w:sz w:val="22"/>
+          <w:szCs w:val="22"/>
+        </w:rPr>
+      </w:pPr>
+      <w:proofErr w:type="gramStart"/>
+      <w:r>
+        <w:rPr>
+          <w:sz w:val="22"/>
+          <w:szCs w:val="22"/>
+        </w:rPr>
+        <w:t>Fly(</w:t>
+      </w:r>
+      <w:proofErr w:type="gramEnd"/>
+      <w:r>
+        <w:rPr>
+          <w:sz w:val="22"/>
+          <w:szCs w:val="22"/>
+        </w:rPr>
+        <w:t>P2, ORD, SFO)</w:t>
+      </w:r>
       <w:bookmarkStart w:id="0" w:name="_GoBack"/>
       <w:bookmarkEnd w:id="0"/>
+    </w:p>
+    <w:p>
+      <w:pPr>
+        <w:pStyle w:val="ListParagraph"/>
+        <w:rPr>
+          <w:sz w:val="22"/>
+          <w:szCs w:val="22"/>
+        </w:rPr>
+      </w:pPr>
+      <w:proofErr w:type="gramStart"/>
+      <w:r>
+        <w:rPr>
+          <w:sz w:val="22"/>
+          <w:szCs w:val="22"/>
+        </w:rPr>
+        <w:t>Unload(</w:t>
+      </w:r>
+      <w:proofErr w:type="gramEnd"/>
+      <w:r>
+        <w:rPr>
+          <w:sz w:val="22"/>
+          <w:szCs w:val="22"/>
+        </w:rPr>
+        <w:t>C2, P2, SFO)</w:t>
+      </w:r>
+    </w:p>
+    <w:p>
+      <w:pPr>
+        <w:pStyle w:val="ListParagraph"/>
+        <w:rPr>
+          <w:sz w:val="22"/>
+          <w:szCs w:val="22"/>
+        </w:rPr>
+      </w:pPr>
+      <w:proofErr w:type="gramStart"/>
+      <w:r>
+        <w:rPr>
+          <w:sz w:val="22"/>
+          <w:szCs w:val="22"/>
+        </w:rPr>
+        <w:t>Unload(</w:t>
+      </w:r>
+      <w:proofErr w:type="gramEnd"/>
+      <w:r>
+        <w:rPr>
+          <w:sz w:val="22"/>
+          <w:szCs w:val="22"/>
+        </w:rPr>
+        <w:t>C4, P2, SFO)</w:t>
+      </w:r>
+    </w:p>
+    <w:p>
+      <w:pPr>
+        <w:pStyle w:val="ListParagraph"/>
+        <w:rPr>
+          <w:sz w:val="22"/>
+          <w:szCs w:val="22"/>
+        </w:rPr>
+      </w:pPr>
+    </w:p>
+    <w:p>
+      <w:pPr>
+        <w:pStyle w:val="ListParagraph"/>
+        <w:numPr>
+          <w:ilvl w:val="0"/>
+          <w:numId w:val="3"/>
+        </w:numPr>
+        <w:rPr>
+          <w:sz w:val="22"/>
+          <w:szCs w:val="22"/>
+        </w:rPr>
+      </w:pPr>
+      <w:r>
+        <w:rPr>
+          <w:sz w:val="22"/>
+          <w:szCs w:val="22"/>
+        </w:rPr>
+        <w:t>Compare and contrast non-heuristic search result metrics</w:t>
+      </w:r>
+      <w:r>
+        <w:rPr>
+          <w:sz w:val="22"/>
+          <w:szCs w:val="22"/>
+        </w:rPr>
+        <w:t xml:space="preserve">: </w:t>
+      </w:r>
+    </w:p>
+    <w:p>
+      <w:pPr>
+        <w:pStyle w:val="ListParagraph"/>
+        <w:rPr>
+          <w:sz w:val="22"/>
+          <w:szCs w:val="22"/>
+        </w:rPr>
+      </w:pPr>
+    </w:p>
+    <w:p>
+      <w:pPr>
+        <w:rPr>
+          <w:sz w:val="22"/>
+          <w:szCs w:val="22"/>
+        </w:rPr>
+      </w:pPr>
+    </w:p>
+    <w:p>
+      <w:pPr>
+        <w:pStyle w:val="ListParagraph"/>
+        <w:numPr>
+          <w:ilvl w:val="0"/>
+          <w:numId w:val="3"/>
+        </w:numPr>
+        <w:rPr>
+          <w:sz w:val="22"/>
+          <w:szCs w:val="22"/>
+        </w:rPr>
+      </w:pPr>
+      <w:r>
+        <w:rPr>
+          <w:sz w:val="22"/>
+          <w:szCs w:val="22"/>
+        </w:rPr>
+        <w:t>Compare and contrast heuristic search result metrics using A* with the "ignore preconditions" and "level-sum" heuristics</w:t>
+      </w:r>
+      <w:r>
+        <w:rPr>
+          <w:sz w:val="22"/>
+          <w:szCs w:val="22"/>
+        </w:rPr>
+        <w:t>:</w:t>
+      </w:r>
+    </w:p>
+    <w:p>
+      <w:pPr>
+        <w:pStyle w:val="ListParagraph"/>
+        <w:rPr>
+          <w:sz w:val="22"/>
+          <w:szCs w:val="22"/>
+        </w:rPr>
+      </w:pPr>
+    </w:p>
+    <w:p>
+      <w:pPr>
+        <w:rPr>
+          <w:sz w:val="22"/>
+          <w:szCs w:val="22"/>
+        </w:rPr>
+      </w:pPr>
+    </w:p>
+    <w:p>
+      <w:pPr>
+        <w:pStyle w:val="ListParagraph"/>
+        <w:numPr>
+          <w:ilvl w:val="0"/>
+          <w:numId w:val="3"/>
+        </w:numPr>
+        <w:rPr>
+          <w:sz w:val="22"/>
+          <w:szCs w:val="22"/>
+        </w:rPr>
+      </w:pPr>
+      <w:r>
+        <w:rPr>
+          <w:sz w:val="22"/>
+          <w:szCs w:val="22"/>
+        </w:rPr>
+        <w:t>What was the best heuristic used in these problems?  Was it better than non-heuristic search planning methods for all problems?  Why or why not?</w:t>
+      </w:r>
+    </w:p>
+    <w:p>
+      <w:pPr>
+        <w:rPr>
+          <w:sz w:val="22"/>
+          <w:szCs w:val="22"/>
+        </w:rPr>
+      </w:pPr>
+    </w:p>
+    <w:p>
+      <w:pPr>
+        <w:ind w:left="360"/>
+        <w:rPr>
+          <w:sz w:val="22"/>
+          <w:szCs w:val="22"/>
+        </w:rPr>
+      </w:pPr>
     </w:p>
     <w:sectPr>
       <w:pgSz w:w="12240" w:h="15840"/>
@@ -2099,9 +4408,9 @@
 <file path=word/numbering.xml><?xml version="1.0" encoding="utf-8"?>
 <w:numbering xmlns:wpc="http://schemas.microsoft.com/office/word/2010/wordprocessingCanvas" xmlns:mo="http://schemas.microsoft.com/office/mac/office/2008/main" xmlns:mc="http://schemas.openxmlformats.org/markup-compatibility/2006" xmlns:mv="urn:schemas-microsoft-com:mac:vml" xmlns:o="urn:schemas-microsoft-com:office:office" xmlns:r="http://schemas.openxmlformats.org/officeDocument/2006/relationships" xmlns:m="http://schemas.openxmlformats.org/officeDocument/2006/math" xmlns:v="urn:schemas-microsoft-com:vml" xmlns:wp14="http://schemas.microsoft.com/office/word/2010/wordprocessingDrawing" xmlns:wp="http://schemas.openxmlformats.org/drawingml/2006/wordprocessingDrawing" xmlns:w10="urn:schemas-microsoft-com:office:word" xmlns:w="http://schemas.openxmlformats.org/wordprocessingml/2006/main" xmlns:w14="http://schemas.microsoft.com/office/word/2010/wordml" xmlns:w15="http://schemas.microsoft.com/office/word/2012/wordml" xmlns:wpg="http://schemas.microsoft.com/office/word/2010/wordprocessingGroup" xmlns:wpi="http://schemas.microsoft.com/office/word/2010/wordprocessingInk" xmlns:wne="http://schemas.microsoft.com/office/word/2006/wordml" xmlns:wps="http://schemas.microsoft.com/office/word/2010/wordprocessingShape" mc:Ignorable="w14 w15 wp14">
   <w:abstractNum w:abstractNumId="0">
-    <w:nsid w:val="3DB33751"/>
+    <w:nsid w:val="22C76C9D"/>
     <w:multiLevelType w:val="hybridMultilevel"/>
-    <w:tmpl w:val="D85019E4"/>
+    <w:tmpl w:val="2FC02538"/>
     <w:lvl w:ilvl="0" w:tplc="04090001">
       <w:start w:val="1"/>
       <w:numFmt w:val="bullet"/>
@@ -2211,7 +4520,239 @@
       </w:rPr>
     </w:lvl>
   </w:abstractNum>
+  <w:abstractNum w:abstractNumId="1">
+    <w:nsid w:val="3DB33751"/>
+    <w:multiLevelType w:val="hybridMultilevel"/>
+    <w:tmpl w:val="D85019E4"/>
+    <w:lvl w:ilvl="0" w:tplc="04090001">
+      <w:start w:val="1"/>
+      <w:numFmt w:val="bullet"/>
+      <w:lvlText w:val=""/>
+      <w:lvlJc w:val="left"/>
+      <w:pPr>
+        <w:ind w:left="720" w:hanging="360"/>
+      </w:pPr>
+      <w:rPr>
+        <w:rFonts w:ascii="Symbol" w:hAnsi="Symbol" w:hint="default"/>
+      </w:rPr>
+    </w:lvl>
+    <w:lvl w:ilvl="1" w:tplc="04090003" w:tentative="1">
+      <w:start w:val="1"/>
+      <w:numFmt w:val="bullet"/>
+      <w:lvlText w:val="o"/>
+      <w:lvlJc w:val="left"/>
+      <w:pPr>
+        <w:ind w:left="1440" w:hanging="360"/>
+      </w:pPr>
+      <w:rPr>
+        <w:rFonts w:ascii="Courier New" w:hAnsi="Courier New" w:cs="Courier New" w:hint="default"/>
+      </w:rPr>
+    </w:lvl>
+    <w:lvl w:ilvl="2" w:tplc="04090005" w:tentative="1">
+      <w:start w:val="1"/>
+      <w:numFmt w:val="bullet"/>
+      <w:lvlText w:val=""/>
+      <w:lvlJc w:val="left"/>
+      <w:pPr>
+        <w:ind w:left="2160" w:hanging="360"/>
+      </w:pPr>
+      <w:rPr>
+        <w:rFonts w:ascii="Wingdings" w:hAnsi="Wingdings" w:hint="default"/>
+      </w:rPr>
+    </w:lvl>
+    <w:lvl w:ilvl="3" w:tplc="04090001" w:tentative="1">
+      <w:start w:val="1"/>
+      <w:numFmt w:val="bullet"/>
+      <w:lvlText w:val=""/>
+      <w:lvlJc w:val="left"/>
+      <w:pPr>
+        <w:ind w:left="2880" w:hanging="360"/>
+      </w:pPr>
+      <w:rPr>
+        <w:rFonts w:ascii="Symbol" w:hAnsi="Symbol" w:hint="default"/>
+      </w:rPr>
+    </w:lvl>
+    <w:lvl w:ilvl="4" w:tplc="04090003" w:tentative="1">
+      <w:start w:val="1"/>
+      <w:numFmt w:val="bullet"/>
+      <w:lvlText w:val="o"/>
+      <w:lvlJc w:val="left"/>
+      <w:pPr>
+        <w:ind w:left="3600" w:hanging="360"/>
+      </w:pPr>
+      <w:rPr>
+        <w:rFonts w:ascii="Courier New" w:hAnsi="Courier New" w:cs="Courier New" w:hint="default"/>
+      </w:rPr>
+    </w:lvl>
+    <w:lvl w:ilvl="5" w:tplc="04090005" w:tentative="1">
+      <w:start w:val="1"/>
+      <w:numFmt w:val="bullet"/>
+      <w:lvlText w:val=""/>
+      <w:lvlJc w:val="left"/>
+      <w:pPr>
+        <w:ind w:left="4320" w:hanging="360"/>
+      </w:pPr>
+      <w:rPr>
+        <w:rFonts w:ascii="Wingdings" w:hAnsi="Wingdings" w:hint="default"/>
+      </w:rPr>
+    </w:lvl>
+    <w:lvl w:ilvl="6" w:tplc="04090001" w:tentative="1">
+      <w:start w:val="1"/>
+      <w:numFmt w:val="bullet"/>
+      <w:lvlText w:val=""/>
+      <w:lvlJc w:val="left"/>
+      <w:pPr>
+        <w:ind w:left="5040" w:hanging="360"/>
+      </w:pPr>
+      <w:rPr>
+        <w:rFonts w:ascii="Symbol" w:hAnsi="Symbol" w:hint="default"/>
+      </w:rPr>
+    </w:lvl>
+    <w:lvl w:ilvl="7" w:tplc="04090003" w:tentative="1">
+      <w:start w:val="1"/>
+      <w:numFmt w:val="bullet"/>
+      <w:lvlText w:val="o"/>
+      <w:lvlJc w:val="left"/>
+      <w:pPr>
+        <w:ind w:left="5760" w:hanging="360"/>
+      </w:pPr>
+      <w:rPr>
+        <w:rFonts w:ascii="Courier New" w:hAnsi="Courier New" w:cs="Courier New" w:hint="default"/>
+      </w:rPr>
+    </w:lvl>
+    <w:lvl w:ilvl="8" w:tplc="04090005" w:tentative="1">
+      <w:start w:val="1"/>
+      <w:numFmt w:val="bullet"/>
+      <w:lvlText w:val=""/>
+      <w:lvlJc w:val="left"/>
+      <w:pPr>
+        <w:ind w:left="6480" w:hanging="360"/>
+      </w:pPr>
+      <w:rPr>
+        <w:rFonts w:ascii="Wingdings" w:hAnsi="Wingdings" w:hint="default"/>
+      </w:rPr>
+    </w:lvl>
+  </w:abstractNum>
+  <w:abstractNum w:abstractNumId="2">
+    <w:nsid w:val="720B581C"/>
+    <w:multiLevelType w:val="hybridMultilevel"/>
+    <w:tmpl w:val="ED848496"/>
+    <w:lvl w:ilvl="0" w:tplc="04090001">
+      <w:start w:val="1"/>
+      <w:numFmt w:val="bullet"/>
+      <w:lvlText w:val=""/>
+      <w:lvlJc w:val="left"/>
+      <w:pPr>
+        <w:ind w:left="1080" w:hanging="360"/>
+      </w:pPr>
+      <w:rPr>
+        <w:rFonts w:ascii="Symbol" w:hAnsi="Symbol" w:hint="default"/>
+      </w:rPr>
+    </w:lvl>
+    <w:lvl w:ilvl="1" w:tplc="04090003" w:tentative="1">
+      <w:start w:val="1"/>
+      <w:numFmt w:val="bullet"/>
+      <w:lvlText w:val="o"/>
+      <w:lvlJc w:val="left"/>
+      <w:pPr>
+        <w:ind w:left="1800" w:hanging="360"/>
+      </w:pPr>
+      <w:rPr>
+        <w:rFonts w:ascii="Courier New" w:hAnsi="Courier New" w:cs="Courier New" w:hint="default"/>
+      </w:rPr>
+    </w:lvl>
+    <w:lvl w:ilvl="2" w:tplc="04090005" w:tentative="1">
+      <w:start w:val="1"/>
+      <w:numFmt w:val="bullet"/>
+      <w:lvlText w:val=""/>
+      <w:lvlJc w:val="left"/>
+      <w:pPr>
+        <w:ind w:left="2520" w:hanging="360"/>
+      </w:pPr>
+      <w:rPr>
+        <w:rFonts w:ascii="Wingdings" w:hAnsi="Wingdings" w:hint="default"/>
+      </w:rPr>
+    </w:lvl>
+    <w:lvl w:ilvl="3" w:tplc="04090001" w:tentative="1">
+      <w:start w:val="1"/>
+      <w:numFmt w:val="bullet"/>
+      <w:lvlText w:val=""/>
+      <w:lvlJc w:val="left"/>
+      <w:pPr>
+        <w:ind w:left="3240" w:hanging="360"/>
+      </w:pPr>
+      <w:rPr>
+        <w:rFonts w:ascii="Symbol" w:hAnsi="Symbol" w:hint="default"/>
+      </w:rPr>
+    </w:lvl>
+    <w:lvl w:ilvl="4" w:tplc="04090003" w:tentative="1">
+      <w:start w:val="1"/>
+      <w:numFmt w:val="bullet"/>
+      <w:lvlText w:val="o"/>
+      <w:lvlJc w:val="left"/>
+      <w:pPr>
+        <w:ind w:left="3960" w:hanging="360"/>
+      </w:pPr>
+      <w:rPr>
+        <w:rFonts w:ascii="Courier New" w:hAnsi="Courier New" w:cs="Courier New" w:hint="default"/>
+      </w:rPr>
+    </w:lvl>
+    <w:lvl w:ilvl="5" w:tplc="04090005" w:tentative="1">
+      <w:start w:val="1"/>
+      <w:numFmt w:val="bullet"/>
+      <w:lvlText w:val=""/>
+      <w:lvlJc w:val="left"/>
+      <w:pPr>
+        <w:ind w:left="4680" w:hanging="360"/>
+      </w:pPr>
+      <w:rPr>
+        <w:rFonts w:ascii="Wingdings" w:hAnsi="Wingdings" w:hint="default"/>
+      </w:rPr>
+    </w:lvl>
+    <w:lvl w:ilvl="6" w:tplc="04090001" w:tentative="1">
+      <w:start w:val="1"/>
+      <w:numFmt w:val="bullet"/>
+      <w:lvlText w:val=""/>
+      <w:lvlJc w:val="left"/>
+      <w:pPr>
+        <w:ind w:left="5400" w:hanging="360"/>
+      </w:pPr>
+      <w:rPr>
+        <w:rFonts w:ascii="Symbol" w:hAnsi="Symbol" w:hint="default"/>
+      </w:rPr>
+    </w:lvl>
+    <w:lvl w:ilvl="7" w:tplc="04090003" w:tentative="1">
+      <w:start w:val="1"/>
+      <w:numFmt w:val="bullet"/>
+      <w:lvlText w:val="o"/>
+      <w:lvlJc w:val="left"/>
+      <w:pPr>
+        <w:ind w:left="6120" w:hanging="360"/>
+      </w:pPr>
+      <w:rPr>
+        <w:rFonts w:ascii="Courier New" w:hAnsi="Courier New" w:cs="Courier New" w:hint="default"/>
+      </w:rPr>
+    </w:lvl>
+    <w:lvl w:ilvl="8" w:tplc="04090005" w:tentative="1">
+      <w:start w:val="1"/>
+      <w:numFmt w:val="bullet"/>
+      <w:lvlText w:val=""/>
+      <w:lvlJc w:val="left"/>
+      <w:pPr>
+        <w:ind w:left="6840" w:hanging="360"/>
+      </w:pPr>
+      <w:rPr>
+        <w:rFonts w:ascii="Wingdings" w:hAnsi="Wingdings" w:hint="default"/>
+      </w:rPr>
+    </w:lvl>
+  </w:abstractNum>
   <w:num w:numId="1">
+    <w:abstractNumId w:val="1"/>
+  </w:num>
+  <w:num w:numId="2">
+    <w:abstractNumId w:val="2"/>
+  </w:num>
+  <w:num w:numId="3">
     <w:abstractNumId w:val="0"/>
   </w:num>
 </w:numbering>
@@ -2775,6 +5316,25 @@
       </w:tcPr>
     </w:tblStylePr>
   </w:style>
+  <w:style w:type="paragraph" w:customStyle="1" w:styleId="p1">
+    <w:name w:val="p1"/>
+    <w:basedOn w:val="Normal"/>
+    <w:rsid w:val="001463EE"/>
+    <w:pPr>
+      <w:shd w:val="clear" w:color="auto" w:fill="FFFFFF"/>
+    </w:pPr>
+    <w:rPr>
+      <w:rFonts w:ascii="Menlo" w:hAnsi="Menlo" w:cs="Menlo"/>
+      <w:color w:val="000000"/>
+      <w:sz w:val="17"/>
+      <w:szCs w:val="17"/>
+    </w:rPr>
+  </w:style>
+  <w:style w:type="character" w:customStyle="1" w:styleId="s1">
+    <w:name w:val="s1"/>
+    <w:basedOn w:val="DefaultParagraphFont"/>
+    <w:rsid w:val="001463EE"/>
+  </w:style>
 </w:styles>
 </file>
 

</xml_diff>